<commit_message>
Introduction and sort algorithms are done. Ready to be reviewed
</commit_message>
<xml_diff>
--- a/EscobozaAarón_artículo.docx
+++ b/EscobozaAarón_artículo.docx
@@ -1687,6 +1687,183 @@
           <w:lang w:val="es-419"/>
         </w:rPr>
       </w:pPr>
+      <w:r>
+        <w:rPr>
+          <w:lang w:val="es-419"/>
+        </w:rPr>
+        <w:t xml:space="preserve">OFDM (Multiplexación por División de Frecuencia Ortogonal) </w:t>
+      </w:r>
+      <w:r>
+        <w:rPr>
+          <w:lang w:val="es-419"/>
+        </w:rPr>
+        <w:t xml:space="preserve"> </w:t>
+      </w:r>
+      <w:r>
+        <w:rPr>
+          <w:lang w:val="es-419"/>
+        </w:rPr>
+        <w:t xml:space="preserve">es una </w:t>
+      </w:r>
+      <w:r>
+        <w:rPr>
+          <w:lang w:val="es-419"/>
+        </w:rPr>
+        <w:t xml:space="preserve">de </w:t>
+      </w:r>
+      <w:r>
+        <w:rPr>
+          <w:lang w:val="es-419"/>
+        </w:rPr>
+        <w:t>las técnicas propuestas para</w:t>
+      </w:r>
+      <w:r>
+        <w:rPr>
+          <w:lang w:val="es-419"/>
+        </w:rPr>
+        <w:t xml:space="preserve"> ser usada en los</w:t>
+      </w:r>
+      <w:r>
+        <w:rPr>
+          <w:lang w:val="es-419"/>
+        </w:rPr>
+        <w:t xml:space="preserve"> siguientes sistemas de comunicación inalámbricas</w:t>
+      </w:r>
+      <w:r>
+        <w:rPr>
+          <w:lang w:val="es-419"/>
+        </w:rPr>
+        <w:t xml:space="preserve"> </w:t>
+      </w:r>
+      <w:r>
+        <w:rPr>
+          <w:lang w:val="es-419"/>
+        </w:rPr>
+        <w:fldChar w:fldCharType="begin" w:fldLock="1"/>
+      </w:r>
+      <w:r>
+        <w:rPr>
+          <w:lang w:val="es-419"/>
+        </w:rPr>
+        <w:instrText>ADDIN CSL_CITATION {"citationItems":[{"id":"ITEM-1","itemData":{"author":[{"dropping-particle":"","family":"Kamruzzaman","given":"M M","non-dropping-particle":"","parse-names":false,"suffix":""}],"id":"ITEM-1","issue":"Iccit","issued":{"date-parts":[["2011"]]},"page":"22-24","title":"Performance of Turbo coded wireless link for SISO ­ o MRMr","type":"article-journal"},"uris":["http://www.mendeley.com/documents/?uuid=f0e1fbdf-b911-4ef3-a932-22194e1695bc"]}],"mendeley":{"formattedCitation":"[12]","plainTextFormattedCitation":"[12]","previouslyFormattedCitation":"[12]"},"properties":{"noteIndex":0},"schema":"https://github.com/citation-style-language/schema/raw/master/csl-citation.json"}</w:instrText>
+      </w:r>
+      <w:r>
+        <w:rPr>
+          <w:lang w:val="es-419"/>
+        </w:rPr>
+        <w:fldChar w:fldCharType="separate"/>
+      </w:r>
+      <w:r>
+        <w:rPr>
+          <w:noProof/>
+          <w:lang w:val="es-419"/>
+        </w:rPr>
+        <w:t>[12]</w:t>
+      </w:r>
+      <w:r>
+        <w:rPr>
+          <w:lang w:val="es-419"/>
+        </w:rPr>
+        <w:fldChar w:fldCharType="end"/>
+      </w:r>
+      <w:r>
+        <w:rPr>
+          <w:lang w:val="es-419"/>
+        </w:rPr>
+        <w:t>.</w:t>
+      </w:r>
+      <w:r>
+        <w:rPr>
+          <w:lang w:val="es-419"/>
+        </w:rPr>
+        <w:t xml:space="preserve"> La idea básica de OFDM es dividir un flujo de datos de alta velocidad en flujos de tasa más baja para después ser transmitidos sobre subportadoras </w:t>
+      </w:r>
+      <w:r>
+        <w:rPr>
+          <w:lang w:val="es-419"/>
+        </w:rPr>
+        <w:fldChar w:fldCharType="begin" w:fldLock="1"/>
+      </w:r>
+      <w:r>
+        <w:rPr>
+          <w:lang w:val="es-419"/>
+        </w:rPr>
+        <w:instrText>ADDIN CSL_CITATION {"citationItems":[{"id":"ITEM-1","itemData":{"DOI":"10.1201/9781420008227","author":[{"dropping-particle":"","family":"Rao","given":"K.R.","non-dropping-particle":"","parse-names":false,"suffix":""},{"dropping-particle":"","family":"Bojkovic","given":"Zoran S.","non-dropping-particle":"","parse-names":false,"suffix":""},{"dropping-particle":"","family":"Milovanovic","given":"Dragorad A.","non-dropping-particle":"","parse-names":false,"suffix":""}],"container-title":"Wireless Multimedia Communications","id":"ITEM-1","issued":{"date-parts":[["2018"]]},"title":"OFDM for Wireless Multimedia Communications","type":"article-journal"},"uris":["http://www.mendeley.com/documents/?uuid=99aebeb9-e298-44ef-bcb9-571adab41157"]}],"mendeley":{"formattedCitation":"[13]","plainTextFormattedCitation":"[13]","previouslyFormattedCitation":"[13]"},"properties":{"noteIndex":0},"schema":"https://github.com/citation-style-language/schema/raw/master/csl-citation.json"}</w:instrText>
+      </w:r>
+      <w:r>
+        <w:rPr>
+          <w:lang w:val="es-419"/>
+        </w:rPr>
+        <w:fldChar w:fldCharType="separate"/>
+      </w:r>
+      <w:r>
+        <w:rPr>
+          <w:noProof/>
+          <w:lang w:val="es-419"/>
+        </w:rPr>
+        <w:t>[13]</w:t>
+      </w:r>
+      <w:r>
+        <w:rPr>
+          <w:lang w:val="es-419"/>
+        </w:rPr>
+        <w:fldChar w:fldCharType="end"/>
+      </w:r>
+      <w:r>
+        <w:rPr>
+          <w:lang w:val="es-419"/>
+        </w:rPr>
+        <w:t>.</w:t>
+      </w:r>
+      <w:r>
+        <w:rPr>
+          <w:lang w:val="es-419"/>
+        </w:rPr>
+        <w:t xml:space="preserve"> Algunos de los beneficios son: alta velocidad de datos, alta eficiencia espectral, alta calidad de servicio y robustez contra la interferencia en banda estrecha y desvanecimiento selectivo en frecuencia </w:t>
+      </w:r>
+      <w:r>
+        <w:rPr>
+          <w:lang w:val="es-419"/>
+        </w:rPr>
+        <w:fldChar w:fldCharType="begin" w:fldLock="1"/>
+      </w:r>
+      <w:r>
+        <w:rPr>
+          <w:lang w:val="es-419"/>
+        </w:rPr>
+        <w:instrText>ADDIN CSL_CITATION {"citationItems":[{"id":"ITEM-1","itemData":{"DOI":"10.1109/APCCAS.2010.5775063","ISBN":"9781424474561","abstract":"This paper studies the Peak to Average Power Ratio (PAPR) improvements in various precoding based Orthogonal Frequency Division Multiplexing (OFDM) systems. In particular, the Zadoff-Chu matrix Transform (ZCT) precoder based PAPR reduction technique is analyzed. The ZCTs are obtained from Zadoff-Chu (ZC) sequences by filling ZCT kernel row-wise or alternatively column wise. Row wise filling gives rise to Constant Envelope OFDM (CE-OFDM) system with 0 dB PAPR, while column wise filling give rise 7.8 dB, at clip rate of 10-3 with system subcarriers N = 64 for QPSK modulation. However, since even CE-OFDM systems are required to operate with pulse shaping that helps in keeping out-of-band radiation low and meeting the transmission spectrum mask requirement, the PAPRs are no longer 0 dB. Therefore, in this paper, we present PAPR analysis of various precoding based OFDM systems with the popular Root Raised Cosine (RRC) pulse shaping. Simulation results show that, the ZCT Row-wise precoder based OFDM (ZCT-R-OFDM) system has lower PAPR than the ZCT Column-wise precoder based OFDM (ZCT-C-OFDM) system, the Hadamard Transform precoder based OFDM (WHT-OFDM) systems and the conventional OFDM systems. © 2010 IEEE.","author":[{"dropping-particle":"","family":"Baig","given":"Imran","non-dropping-particle":"","parse-names":false,"suffix":""},{"dropping-particle":"","family":"Jeoti","given":"Varun","non-dropping-particle":"","parse-names":false,"suffix":""}],"container-title":"IEEE Asia-Pacific Conference on Circuits and Systems, Proceedings, APCCAS","id":"ITEM-1","issued":{"date-parts":[["2010"]]},"page":"1131-1134","title":"A new ZCT precoded OFDM system with pulse shaping: PAPR analysis","type":"article-journal"},"uris":["http://www.mendeley.com/documents/?uuid=5f900cff-8066-4fdc-b0a6-a7bf0f34efec"]}],"mendeley":{"formattedCitation":"[14]","plainTextFormattedCitation":"[14]","previouslyFormattedCitation":"[14]"},"properties":{"noteIndex":0},"schema":"https://github.com/citation-style-language/schema/raw/master/csl-citation.json"}</w:instrText>
+      </w:r>
+      <w:r>
+        <w:rPr>
+          <w:lang w:val="es-419"/>
+        </w:rPr>
+        <w:fldChar w:fldCharType="separate"/>
+      </w:r>
+      <w:r>
+        <w:rPr>
+          <w:noProof/>
+          <w:lang w:val="es-419"/>
+        </w:rPr>
+        <w:t>[14]</w:t>
+      </w:r>
+      <w:r>
+        <w:rPr>
+          <w:lang w:val="es-419"/>
+        </w:rPr>
+        <w:fldChar w:fldCharType="end"/>
+      </w:r>
+      <w:r>
+        <w:rPr>
+          <w:lang w:val="es-419"/>
+        </w:rPr>
+        <w:t>.</w:t>
+      </w:r>
+      <w:r>
+        <w:rPr>
+          <w:lang w:val="es-419"/>
+        </w:rPr>
+        <w:t xml:space="preserve"> </w:t>
+      </w:r>
     </w:p>
     <w:p>
       <w:pPr>
@@ -1696,68 +1873,334 @@
           <w:lang w:val="es-419"/>
         </w:rPr>
       </w:pPr>
-      <w:commentRangeStart w:id="3"/>
-      <w:r>
-        <w:rPr>
-          <w:highlight w:val="yellow"/>
-          <w:lang w:val="es-419"/>
-        </w:rPr>
-        <w:t>El ordenamiento es crucial para el rendimiento general de algunos detectores, uno de ellos es el algoritmo de baja complejidad cerca de la máxima verosimilitud (</w:t>
+      <w:r>
+        <w:rPr>
+          <w:lang w:val="es-419"/>
+        </w:rPr>
+        <w:t>La factibilidad de un sistema de comunicación depende gran parte de la complejidad de la etapa de detección de datos.</w:t>
+      </w:r>
+      <w:r>
+        <w:rPr>
+          <w:lang w:val="es-419"/>
+        </w:rPr>
+        <w:t xml:space="preserve"> El detector óptimo de máxima verosimilitud (</w:t>
       </w:r>
       <w:proofErr w:type="spellStart"/>
       <w:r>
         <w:rPr>
-          <w:highlight w:val="yellow"/>
-          <w:lang w:val="es-419"/>
-        </w:rPr>
-        <w:t>Near</w:t>
+          <w:lang w:val="es-419"/>
+        </w:rPr>
+        <w:t>Maximum</w:t>
       </w:r>
       <w:proofErr w:type="spellEnd"/>
       <w:r>
         <w:rPr>
-          <w:highlight w:val="yellow"/>
-          <w:lang w:val="es-419"/>
-        </w:rPr>
-        <w:t>-ML</w:t>
-      </w:r>
-      <w:r>
-        <w:rPr>
-          <w:highlight w:val="yellow"/>
-          <w:lang w:val="es-419"/>
-        </w:rPr>
-        <w:t>) cuya</w:t>
-      </w:r>
-      <w:r>
-        <w:rPr>
-          <w:highlight w:val="yellow"/>
-          <w:lang w:val="es-419"/>
-        </w:rPr>
-        <w:t xml:space="preserve"> eficiencia depende completamente </w:t>
-      </w:r>
-      <w:r>
-        <w:rPr>
-          <w:highlight w:val="yellow"/>
-          <w:lang w:val="es-419"/>
-        </w:rPr>
-        <w:t xml:space="preserve"> del ordenar de 48 y 64 datos </w:t>
-      </w:r>
-      <w:r>
-        <w:rPr>
-          <w:highlight w:val="yellow"/>
+          <w:lang w:val="es-419"/>
+        </w:rPr>
+        <w:t xml:space="preserve"> </w:t>
+      </w:r>
+      <w:proofErr w:type="spellStart"/>
+      <w:r>
+        <w:rPr>
+          <w:lang w:val="es-419"/>
+        </w:rPr>
+        <w:t>Likihood</w:t>
+      </w:r>
+      <w:proofErr w:type="spellEnd"/>
+      <w:r>
+        <w:rPr>
+          <w:lang w:val="es-419"/>
+        </w:rPr>
+        <w:t xml:space="preserve">, ML) presenta una complejidad de </w:t>
+      </w:r>
+      <m:oMath>
+        <m:r>
+          <w:rPr>
+            <w:rFonts w:ascii="Cambria Math" w:hAnsi="Cambria Math"/>
+            <w:lang w:val="es-419"/>
+          </w:rPr>
+          <m:t>O(</m:t>
+        </m:r>
+        <m:sSub>
+          <m:sSubPr>
+            <m:ctrlPr>
+              <w:rPr>
+                <w:rFonts w:ascii="Cambria Math" w:hAnsi="Cambria Math"/>
+                <w:i/>
+                <w:lang w:val="es-419"/>
+              </w:rPr>
+            </m:ctrlPr>
+          </m:sSubPr>
+          <m:e>
+            <m:r>
+              <w:rPr>
+                <w:rFonts w:ascii="Cambria Math" w:hAnsi="Cambria Math"/>
+                <w:lang w:val="es-419"/>
+              </w:rPr>
+              <m:t>N</m:t>
+            </m:r>
+          </m:e>
+          <m:sub>
+            <m:r>
+              <w:rPr>
+                <w:rFonts w:ascii="Cambria Math" w:hAnsi="Cambria Math"/>
+                <w:lang w:val="es-419"/>
+              </w:rPr>
+              <m:t>D</m:t>
+            </m:r>
+          </m:sub>
+        </m:sSub>
+        <m:sSup>
+          <m:sSupPr>
+            <m:ctrlPr>
+              <w:rPr>
+                <w:rFonts w:ascii="Cambria Math" w:hAnsi="Cambria Math"/>
+                <w:lang w:val="es-419"/>
+              </w:rPr>
+            </m:ctrlPr>
+          </m:sSupPr>
+          <m:e>
+            <m:r>
+              <m:rPr>
+                <m:sty m:val="p"/>
+              </m:rPr>
+              <w:rPr>
+                <w:rFonts w:ascii="Cambria Math" w:hAnsi="Cambria Math"/>
+                <w:lang w:val="es-419"/>
+              </w:rPr>
+              <m:t>Ω</m:t>
+            </m:r>
+          </m:e>
+          <m:sup>
+            <m:sSub>
+              <m:sSubPr>
+                <m:ctrlPr>
+                  <w:rPr>
+                    <w:rFonts w:ascii="Cambria Math" w:hAnsi="Cambria Math"/>
+                    <w:i/>
+                    <w:lang w:val="es-419"/>
+                  </w:rPr>
+                </m:ctrlPr>
+              </m:sSubPr>
+              <m:e>
+                <m:r>
+                  <w:rPr>
+                    <w:rFonts w:ascii="Cambria Math" w:hAnsi="Cambria Math"/>
+                    <w:lang w:val="es-419"/>
+                  </w:rPr>
+                  <m:t>N</m:t>
+                </m:r>
+              </m:e>
+              <m:sub>
+                <m:r>
+                  <w:rPr>
+                    <w:rFonts w:ascii="Cambria Math" w:hAnsi="Cambria Math"/>
+                    <w:lang w:val="es-419"/>
+                  </w:rPr>
+                  <m:t>D</m:t>
+                </m:r>
+              </m:sub>
+            </m:sSub>
+          </m:sup>
+        </m:sSup>
+        <m:r>
+          <w:rPr>
+            <w:rFonts w:ascii="Cambria Math" w:hAnsi="Cambria Math"/>
+            <w:lang w:val="es-419"/>
+          </w:rPr>
+          <m:t>)</m:t>
+        </m:r>
+      </m:oMath>
+      <w:r>
+        <w:rPr>
+          <w:lang w:val="es-419"/>
+        </w:rPr>
+        <w:t>,</w:t>
+      </w:r>
+      <w:r>
+        <w:rPr>
+          <w:lang w:val="es-419"/>
+        </w:rPr>
+        <w:t xml:space="preserve"> </w:t>
+      </w:r>
+      <w:r>
+        <w:rPr>
+          <w:lang w:val="es-419"/>
+        </w:rPr>
+        <w:t xml:space="preserve">se observa que la </w:t>
+      </w:r>
+      <w:r>
+        <w:rPr>
+          <w:lang w:val="es-419"/>
+        </w:rPr>
+        <w:lastRenderedPageBreak/>
+        <w:t>complejidad del detector optimo aumenta con el tamaño de la constelación</w:t>
+      </w:r>
+      <w:r>
+        <w:rPr>
+          <w:lang w:val="es-419"/>
+        </w:rPr>
+        <w:t xml:space="preserve"> </w:t>
+      </w:r>
+      <m:oMath>
+        <m:r>
+          <m:rPr>
+            <m:sty m:val="p"/>
+          </m:rPr>
+          <w:rPr>
+            <w:rFonts w:ascii="Cambria Math" w:hAnsi="Cambria Math"/>
+            <w:lang w:val="es-419"/>
+          </w:rPr>
+          <m:t>Ω</m:t>
+        </m:r>
+      </m:oMath>
+      <w:r>
+        <w:rPr>
+          <w:lang w:val="es-419"/>
+        </w:rPr>
+        <w:t xml:space="preserve"> y la cantidad de subportadoras</w:t>
+      </w:r>
+      <w:r>
+        <w:rPr>
+          <w:lang w:val="es-419"/>
+        </w:rPr>
+        <w:t xml:space="preserve"> </w:t>
+      </w:r>
+      <m:oMath>
+        <m:sSub>
+          <m:sSubPr>
+            <m:ctrlPr>
+              <w:rPr>
+                <w:rFonts w:ascii="Cambria Math" w:hAnsi="Cambria Math"/>
+                <w:i/>
+                <w:lang w:val="es-419"/>
+              </w:rPr>
+            </m:ctrlPr>
+          </m:sSubPr>
+          <m:e>
+            <m:r>
+              <w:rPr>
+                <w:rFonts w:ascii="Cambria Math" w:hAnsi="Cambria Math"/>
+                <w:lang w:val="es-419"/>
+              </w:rPr>
+              <m:t>N</m:t>
+            </m:r>
+          </m:e>
+          <m:sub>
+            <m:r>
+              <w:rPr>
+                <w:rFonts w:ascii="Cambria Math" w:hAnsi="Cambria Math"/>
+                <w:lang w:val="es-419"/>
+              </w:rPr>
+              <m:t>D</m:t>
+            </m:r>
+          </m:sub>
+        </m:sSub>
+      </m:oMath>
+      <w:r>
+        <w:rPr>
+          <w:lang w:val="es-419"/>
+        </w:rPr>
+        <w:t xml:space="preserve">, por lo tanto, su implantación no es viable en comparación con los detectores lineales cuya complejidad </w:t>
+      </w:r>
+      <w:r>
+        <w:rPr>
+          <w:lang w:val="es-419"/>
+        </w:rPr>
+        <w:t xml:space="preserve">es </w:t>
+      </w:r>
+      <w:r>
+        <w:rPr>
+          <w:lang w:val="es-419"/>
+        </w:rPr>
+        <w:t xml:space="preserve">acotada por </w:t>
+      </w:r>
+      <m:oMath>
+        <m:r>
+          <w:rPr>
+            <w:rFonts w:ascii="Cambria Math" w:hAnsi="Cambria Math"/>
+            <w:lang w:val="es-419"/>
+          </w:rPr>
+          <m:t>O(</m:t>
+        </m:r>
+        <m:sSup>
+          <m:sSupPr>
+            <m:ctrlPr>
+              <w:rPr>
+                <w:rFonts w:ascii="Cambria Math" w:hAnsi="Cambria Math"/>
+                <w:lang w:val="es-419"/>
+              </w:rPr>
+            </m:ctrlPr>
+          </m:sSupPr>
+          <m:e>
+            <m:sSub>
+              <m:sSubPr>
+                <m:ctrlPr>
+                  <w:rPr>
+                    <w:rFonts w:ascii="Cambria Math" w:hAnsi="Cambria Math"/>
+                    <w:i/>
+                    <w:lang w:val="es-419"/>
+                  </w:rPr>
+                </m:ctrlPr>
+              </m:sSubPr>
+              <m:e>
+                <m:r>
+                  <w:rPr>
+                    <w:rFonts w:ascii="Cambria Math" w:hAnsi="Cambria Math"/>
+                    <w:lang w:val="es-419"/>
+                  </w:rPr>
+                  <m:t>N</m:t>
+                </m:r>
+              </m:e>
+              <m:sub>
+                <m:r>
+                  <w:rPr>
+                    <w:rFonts w:ascii="Cambria Math" w:hAnsi="Cambria Math"/>
+                    <w:lang w:val="es-419"/>
+                  </w:rPr>
+                  <m:t>D</m:t>
+                </m:r>
+              </m:sub>
+            </m:sSub>
+          </m:e>
+          <m:sup>
+            <m:r>
+              <w:rPr>
+                <w:rFonts w:ascii="Cambria Math" w:hAnsi="Cambria Math"/>
+                <w:lang w:val="es-419"/>
+              </w:rPr>
+              <m:t>3</m:t>
+            </m:r>
+          </m:sup>
+        </m:sSup>
+        <m:r>
+          <w:rPr>
+            <w:rFonts w:ascii="Cambria Math" w:hAnsi="Cambria Math"/>
+            <w:lang w:val="es-419"/>
+          </w:rPr>
+          <m:t>)</m:t>
+        </m:r>
+      </m:oMath>
+      <w:r>
+        <w:rPr>
+          <w:lang w:val="es-419"/>
+        </w:rPr>
+        <w:t xml:space="preserve"> </w:t>
+      </w:r>
+      <w:r>
+        <w:rPr>
           <w:lang w:val="es-419"/>
         </w:rPr>
         <w:fldChar w:fldCharType="begin" w:fldLock="1"/>
       </w:r>
       <w:r>
         <w:rPr>
-          <w:highlight w:val="yellow"/>
-          <w:lang w:val="es-419"/>
-        </w:rPr>
-        <w:instrText>ADDIN CSL_CITATION {"citationItems":[{"id":"ITEM-1","itemData":{"author":[{"dropping-particle":"","family":"Hector Eduardo Aldrete Vidrio","given":"","non-dropping-particle":"","parse-names":false,"suffix":""}],"id":"ITEM-1","issued":{"date-parts":[["2019"]]},"title":"Sistema de comunicación multiportadora para el estándar 802.11p utilizando precodificación frecuencial y cancelación no lineal de interferencia","type":"thesis"},"uris":["http://www.mendeley.com/documents/?uuid=37bb572b-4e28-4ec4-98bb-bfd95ddb38b9"]}],"mendeley":{"formattedCitation":"[12]","plainTextFormattedCitation":"[12]","previouslyFormattedCitation":"[12]"},"properties":{"noteIndex":0},"schema":"https://github.com/citation-style-language/schema/raw/master/csl-citation.json"}</w:instrText>
-      </w:r>
-      <w:r>
-        <w:rPr>
-          <w:highlight w:val="yellow"/>
+          <w:lang w:val="es-419"/>
+        </w:rPr>
+        <w:instrText>ADDIN CSL_CITATION {"citationItems":[{"id":"ITEM-1","itemData":{"author":[{"dropping-particle":"","family":"Alberto","given":"Jose","non-dropping-particle":"","parse-names":false,"suffix":""},{"dropping-particle":"","family":"Aldrete","given":"Del","non-dropping-particle":"","parse-names":false,"suffix":""},{"dropping-particle":"","family":"Flores","given":"Puerto","non-dropping-particle":"","parse-names":false,"suffix":""},{"dropping-particle":"","family":"Tesis","given":"De","non-dropping-particle":"","parse-names":false,"suffix":""}],"id":"ITEM-1","issued":{"date-parts":[["2019"]]},"title":"Sistema de comunicación multiportadora para el estándar Metodologías TCAD para diseñar diodos precodificación frecuencial epitaxiales de recuperación rápida y de silicio cancelación no lineal de interferencia usando una estructura con contacto tipo mosaic","type":"article-journal"},"uris":["http://www.mendeley.com/documents/?uuid=87e2024f-adcd-4a75-83db-5b2fee4c8d8a"]}],"mendeley":{"formattedCitation":"[15]","plainTextFormattedCitation":"[15]","previouslyFormattedCitation":"[15]"},"properties":{"noteIndex":0},"schema":"https://github.com/citation-style-language/schema/raw/master/csl-citation.json"}</w:instrText>
+      </w:r>
+      <w:r>
+        <w:rPr>
           <w:lang w:val="es-419"/>
         </w:rPr>
         <w:fldChar w:fldCharType="separate"/>
@@ -1765,34 +2208,21 @@
       <w:r>
         <w:rPr>
           <w:noProof/>
-          <w:highlight w:val="yellow"/>
-          <w:lang w:val="es-419"/>
-        </w:rPr>
-        <w:t>[12]</w:t>
-      </w:r>
-      <w:r>
-        <w:rPr>
-          <w:highlight w:val="yellow"/>
+          <w:lang w:val="es-419"/>
+        </w:rPr>
+        <w:t>[15]</w:t>
+      </w:r>
+      <w:r>
+        <w:rPr>
           <w:lang w:val="es-419"/>
         </w:rPr>
         <w:fldChar w:fldCharType="end"/>
       </w:r>
       <w:r>
         <w:rPr>
-          <w:highlight w:val="yellow"/>
-          <w:lang w:val="es-419"/>
-        </w:rPr>
-        <w:t>.</w:t>
-      </w:r>
-      <w:commentRangeEnd w:id="3"/>
-      <w:r>
-        <w:rPr>
-          <w:rStyle w:val="Refdecomentario"/>
-          <w:rFonts w:asciiTheme="minorHAnsi" w:eastAsiaTheme="minorHAnsi" w:hAnsiTheme="minorHAnsi" w:cstheme="minorBidi"/>
-          <w:spacing w:val="0"/>
-          <w:lang w:val="en-US" w:eastAsia="en-US"/>
-        </w:rPr>
-        <w:commentReference w:id="3"/>
+          <w:lang w:val="es-419"/>
+        </w:rPr>
+        <w:t xml:space="preserve">. </w:t>
       </w:r>
     </w:p>
     <w:p>
@@ -1807,6 +2237,439 @@
         <w:rPr>
           <w:lang w:val="es-419"/>
         </w:rPr>
+        <w:t xml:space="preserve">En la literatura se encuentran </w:t>
+      </w:r>
+      <w:r>
+        <w:rPr>
+          <w:lang w:val="es-419"/>
+        </w:rPr>
+        <w:t xml:space="preserve">algoritmos con desempeños en términos de tasa de error de bit semejantes al ML, uno de los mas relevantes es el detector </w:t>
+      </w:r>
+      <w:r>
+        <w:rPr>
+          <w:lang w:val="es-419"/>
+        </w:rPr>
+        <w:t xml:space="preserve">esférico </w:t>
+      </w:r>
+      <w:r>
+        <w:rPr>
+          <w:lang w:val="es-419"/>
+        </w:rPr>
+        <w:fldChar w:fldCharType="begin" w:fldLock="1"/>
+      </w:r>
+      <w:r>
+        <w:rPr>
+          <w:lang w:val="es-419"/>
+        </w:rPr>
+        <w:instrText>ADDIN CSL_CITATION {"citationItems":[{"id":"ITEM-1","itemData":{"DOI":"10.1109/TIT.2003.817444","ISSN":"00189448","abstract":"Maximum-likelihood (ML) decoding algorithms for Gaussian multiple-input multiple-output (MIMO) linear channels are considered. Linearity over the field of real numbers facilitates the design of ML decoders using number-theoretic tools for searching the closest lattice point. These decoders are collectively referred to as sphere decoders in the literature. In this paper, a fresh look at this class of decoding algorithms is taken. In particular, two novel algorithms are developed. The first algorithm is inspired by the Pohst enumeration strategy and is shown to offer a significant reduction in complexity compared to the Viterbo-Boutros sphere decoder. The connection between the proposed algorithm and the stack sequential decoding algorithm is then established. This connection is utilized to construct the second algorithm which can also be viewed as an application of the Schnorr-Euchner strategy to ML decoding. Aided with a detailed study of preprocessing algorithms, a variant of the second algorithm is developed and shown to offer significant reductions in the computational complexity compared to all previously proposed sphere decoders with a near-ML detection performance. This claim is supported by intuitive arguments and simulation results in many relevant scenarios.","author":[{"dropping-particle":"","family":"Damen","given":"Mohamed Oussama","non-dropping-particle":"","parse-names":false,"suffix":""},{"dropping-particle":"","family":"Gamal","given":"Hesham","non-dropping-particle":"El","parse-names":false,"suffix":""},{"dropping-particle":"","family":"Caire","given":"Giuseppe","non-dropping-particle":"","parse-names":false,"suffix":""}],"container-title":"IEEE Transactions on Information Theory","id":"ITEM-1","issue":"10","issued":{"date-parts":[["2003"]]},"page":"2389-2402","title":"On maximum-likelihood detection and the search for the closest lattice point","type":"article-journal","volume":"49"},"uris":["http://www.mendeley.com/documents/?uuid=0c4c3564-63a4-4b02-accc-911f4995d7dc"]}],"mendeley":{"formattedCitation":"[16]","plainTextFormattedCitation":"[16]","previouslyFormattedCitation":"[16]"},"properties":{"noteIndex":0},"schema":"https://github.com/citation-style-language/schema/raw/master/csl-citation.json"}</w:instrText>
+      </w:r>
+      <w:r>
+        <w:rPr>
+          <w:lang w:val="es-419"/>
+        </w:rPr>
+        <w:fldChar w:fldCharType="separate"/>
+      </w:r>
+      <w:r>
+        <w:rPr>
+          <w:noProof/>
+          <w:lang w:val="es-419"/>
+        </w:rPr>
+        <w:t>[16]</w:t>
+      </w:r>
+      <w:r>
+        <w:rPr>
+          <w:lang w:val="es-419"/>
+        </w:rPr>
+        <w:fldChar w:fldCharType="end"/>
+      </w:r>
+      <w:r>
+        <w:rPr>
+          <w:lang w:val="es-419"/>
+        </w:rPr>
+        <w:t xml:space="preserve">. </w:t>
+      </w:r>
+      <w:r>
+        <w:rPr>
+          <w:lang w:val="es-419"/>
+        </w:rPr>
+        <w:t>Ex</w:t>
+      </w:r>
+      <w:r>
+        <w:rPr>
+          <w:lang w:val="es-419"/>
+        </w:rPr>
+        <w:t>isten esquemas de detección no lineales que son basados en el algoritmo M y la descomposición QR de la matriz de canal</w:t>
+      </w:r>
+      <w:r>
+        <w:rPr>
+          <w:lang w:val="es-419"/>
+        </w:rPr>
+        <w:t xml:space="preserve"> </w:t>
+      </w:r>
+      <w:r>
+        <w:rPr>
+          <w:lang w:val="es-419"/>
+        </w:rPr>
+        <w:fldChar w:fldCharType="begin" w:fldLock="1"/>
+      </w:r>
+      <w:r>
+        <w:rPr>
+          <w:lang w:val="es-419"/>
+        </w:rPr>
+        <w:instrText>ADDIN CSL_CITATION {"citationItems":[{"id":"ITEM-1","itemData":{"DOI":"10.1007/s11277-013-1570-5","ISBN":"9781467309905","ISSN":"09296212","abstract":"QR decomposition and M-algorithm based near maximum likelihood block detection (QRM-MLBD) significantly improves the single-carrier (SC) multiple-input multiple-output (SC-MIMO) transmission performance in a frequency-selective fading channel. In the conventional QRM-MLBD, the cyclic prefix (CP) is inserted in order to avoid the inter-block interference (IBI). However, CP insertion reduces the transmission efficiency. In this paper, an iterative overlap QRM-MLBD is proposed for SC-MIMO transmission with no CP insertion. It is confirmed by computer simulation that the iterative overlap QRM-MLBD with no CP insertion provides improved throughput performance while reducing the computational complexity over the conventional QRM-MLBD with CP insertion. © 2014 The Author(s).","author":[{"dropping-particle":"","family":"Moroga","given":"Hideyuki","non-dropping-particle":"","parse-names":false,"suffix":""},{"dropping-particle":"","family":"Yamamoto","given":"Tetsuya","non-dropping-particle":"","parse-names":false,"suffix":""},{"dropping-particle":"","family":"Adachi","given":"Fumiyuki","non-dropping-particle":"","parse-names":false,"suffix":""}],"container-title":"Wireless Personal Communications","id":"ITEM-1","issue":"4","issued":{"date-parts":[["2014"]]},"page":"1163-1177","title":"Overlap QRM-ML Block Signal Detection for Single-Carrier Transmission without CP Insertion","type":"article-journal","volume":"74"},"uris":["http://www.mendeley.com/documents/?uuid=bc027e0e-193f-4004-8213-15b3c48623c2"]}],"mendeley":{"formattedCitation":"[17]","plainTextFormattedCitation":"[17]","previouslyFormattedCitation":"[17]"},"properties":{"noteIndex":0},"schema":"https://github.com/citation-style-language/schema/raw/master/csl-citation.json"}</w:instrText>
+      </w:r>
+      <w:r>
+        <w:rPr>
+          <w:lang w:val="es-419"/>
+        </w:rPr>
+        <w:fldChar w:fldCharType="separate"/>
+      </w:r>
+      <w:r>
+        <w:rPr>
+          <w:noProof/>
+          <w:lang w:val="es-419"/>
+        </w:rPr>
+        <w:t>[17]</w:t>
+      </w:r>
+      <w:r>
+        <w:rPr>
+          <w:lang w:val="es-419"/>
+        </w:rPr>
+        <w:fldChar w:fldCharType="end"/>
+      </w:r>
+      <w:r>
+        <w:rPr>
+          <w:lang w:val="es-419"/>
+        </w:rPr>
+        <w:t>,</w:t>
+      </w:r>
+      <w:r>
+        <w:rPr>
+          <w:lang w:val="es-419"/>
+        </w:rPr>
+        <w:fldChar w:fldCharType="begin" w:fldLock="1"/>
+      </w:r>
+      <w:r>
+        <w:rPr>
+          <w:lang w:val="es-419"/>
+        </w:rPr>
+        <w:instrText>ADDIN CSL_CITATION {"citationItems":[{"id":"ITEM-1","itemData":{"DOI":"10.1109/VETECF.2011.6093118","ISBN":"9781424483273","ISSN":"15502252","abstract":"A new 2-step maximum likelihood block signal detection employing QR decomposition and M-algorithm (QRM-MLBD) is proposed to further reduce the computational complexity while keeping a good bit error rate (BER) performance for the single-carrier (SC) transmission in a frequency-selective fading channel. Prior to QRM-MLBD, a computationally efficient minimum mean square error based frequency-domain equalization (MMSE-FDE) is performed to discard the symbol candidates in the tree based on the soft decision results of MMSE-FDE. We evaluate, by computer simulation, the BER performance achievable by the proposed improved 2-step QRM-MLBD and show that the proposed scheme can reduce the computational complexity compared to the previously proposed conventional 2-step QRM-MLBD while keeping the same BER performance. © 2011 IEEE.","author":[{"dropping-particle":"","family":"Temma","given":"Katsuhiro","non-dropping-particle":"","parse-names":false,"suffix":""},{"dropping-particle":"","family":"Yamamoto","given":"Tetsuya","non-dropping-particle":"","parse-names":false,"suffix":""},{"dropping-particle":"","family":"Adachi","given":"Fumiyuki","non-dropping-particle":"","parse-names":false,"suffix":""}],"container-title":"IEEE Vehicular Technology Conference","id":"ITEM-1","issue":"0","issued":{"date-parts":[["2011"]]},"title":"Improved 2-step QRM-ML block signal detection for single-carrier transmission","type":"article-journal"},"uris":["http://www.mendeley.com/documents/?uuid=52dcca55-857a-4531-8b92-ef1d04e53046"]}],"mendeley":{"formattedCitation":"[18]","plainTextFormattedCitation":"[18]","previouslyFormattedCitation":"[18]"},"properties":{"noteIndex":0},"schema":"https://github.com/citation-style-language/schema/raw/master/csl-citation.json"}</w:instrText>
+      </w:r>
+      <w:r>
+        <w:rPr>
+          <w:lang w:val="es-419"/>
+        </w:rPr>
+        <w:fldChar w:fldCharType="separate"/>
+      </w:r>
+      <w:r>
+        <w:rPr>
+          <w:noProof/>
+          <w:lang w:val="es-419"/>
+        </w:rPr>
+        <w:t>[18]</w:t>
+      </w:r>
+      <w:r>
+        <w:rPr>
+          <w:lang w:val="es-419"/>
+        </w:rPr>
+        <w:fldChar w:fldCharType="end"/>
+      </w:r>
+      <w:r>
+        <w:rPr>
+          <w:lang w:val="es-419"/>
+        </w:rPr>
+        <w:t>.</w:t>
+      </w:r>
+      <w:r>
+        <w:rPr>
+          <w:lang w:val="es-419"/>
+        </w:rPr>
+        <w:t xml:space="preserve"> Recientemente se ha propuesto el detector </w:t>
+      </w:r>
+      <w:proofErr w:type="spellStart"/>
+      <w:r>
+        <w:rPr>
+          <w:lang w:val="es-419"/>
+        </w:rPr>
+        <w:t>Near</w:t>
+      </w:r>
+      <w:proofErr w:type="spellEnd"/>
+      <w:r>
+        <w:rPr>
+          <w:lang w:val="es-419"/>
+        </w:rPr>
+        <w:t>-ML, es un algoritmo de baja complejidad</w:t>
+      </w:r>
+      <w:r>
+        <w:rPr>
+          <w:lang w:val="es-419"/>
+        </w:rPr>
+        <w:t xml:space="preserve"> que </w:t>
+      </w:r>
+      <w:r>
+        <w:rPr>
+          <w:lang w:val="es-419"/>
+        </w:rPr>
+        <w:t>mejora el desempeño de BER</w:t>
+      </w:r>
+      <w:r>
+        <w:rPr>
+          <w:lang w:val="es-419"/>
+        </w:rPr>
+        <w:t>(</w:t>
+      </w:r>
+      <w:r>
+        <w:rPr>
+          <w:lang w:val="es-419"/>
+        </w:rPr>
+        <w:t xml:space="preserve">Bit Error </w:t>
+      </w:r>
+      <w:proofErr w:type="spellStart"/>
+      <w:r>
+        <w:rPr>
+          <w:lang w:val="es-419"/>
+        </w:rPr>
+        <w:t>Rate</w:t>
+      </w:r>
+      <w:proofErr w:type="spellEnd"/>
+      <w:r>
+        <w:rPr>
+          <w:lang w:val="es-419"/>
+        </w:rPr>
+        <w:t xml:space="preserve">) en </w:t>
+      </w:r>
+      <w:r>
+        <w:rPr>
+          <w:lang w:val="es-419"/>
+        </w:rPr>
+        <w:t>comparación</w:t>
+      </w:r>
+      <w:r>
+        <w:rPr>
+          <w:lang w:val="es-419"/>
+        </w:rPr>
+        <w:t xml:space="preserve"> con sistemas OFDM convencionales </w:t>
+      </w:r>
+      <w:r>
+        <w:rPr>
+          <w:lang w:val="es-419"/>
+        </w:rPr>
+        <w:t xml:space="preserve">y se acerca al desempeño del detector optimo ML </w:t>
+      </w:r>
+      <w:r>
+        <w:rPr>
+          <w:lang w:val="es-419"/>
+        </w:rPr>
+        <w:fldChar w:fldCharType="begin" w:fldLock="1"/>
+      </w:r>
+      <w:r>
+        <w:rPr>
+          <w:lang w:val="es-419"/>
+        </w:rPr>
+        <w:instrText>ADDIN CSL_CITATION {"citationItems":[{"id":"ITEM-1","itemData":{"author":[{"dropping-particle":"","family":"Alberto","given":"Jose","non-dropping-particle":"","parse-names":false,"suffix":""},{"dropping-particle":"","family":"Aldrete","given":"Del","non-dropping-particle":"","parse-names":false,"suffix":""},{"dropping-particle":"","family":"Flores","given":"Puerto","non-dropping-particle":"","parse-names":false,"suffix":""},{"dropping-particle":"","family":"Tesis","given":"De","non-dropping-particle":"","parse-names":false,"suffix":""}],"id":"ITEM-1","issued":{"date-parts":[["2019"]]},"title":"Sistema de comunicación multiportadora para el estándar Metodologías TCAD para diseñar diodos precodificación frecuencial epitaxiales de recuperación rápida y de silicio cancelación no lineal de interferencia usando una estructura con contacto tipo mosaic","type":"article-journal"},"uris":["http://www.mendeley.com/documents/?uuid=87e2024f-adcd-4a75-83db-5b2fee4c8d8a"]}],"mendeley":{"formattedCitation":"[15]","plainTextFormattedCitation":"[15]","previouslyFormattedCitation":"[15]"},"properties":{"noteIndex":0},"schema":"https://github.com/citation-style-language/schema/raw/master/csl-citation.json"}</w:instrText>
+      </w:r>
+      <w:r>
+        <w:rPr>
+          <w:lang w:val="es-419"/>
+        </w:rPr>
+        <w:fldChar w:fldCharType="separate"/>
+      </w:r>
+      <w:r>
+        <w:rPr>
+          <w:noProof/>
+          <w:lang w:val="es-419"/>
+        </w:rPr>
+        <w:t>[15]</w:t>
+      </w:r>
+      <w:r>
+        <w:rPr>
+          <w:lang w:val="es-419"/>
+        </w:rPr>
+        <w:fldChar w:fldCharType="end"/>
+      </w:r>
+      <w:r>
+        <w:rPr>
+          <w:lang w:val="es-419"/>
+        </w:rPr>
+        <w:t xml:space="preserve">. </w:t>
+      </w:r>
+      <w:r>
+        <w:rPr>
+          <w:lang w:val="es-419"/>
+        </w:rPr>
+        <w:t xml:space="preserve">Una </w:t>
+      </w:r>
+      <w:r>
+        <w:rPr>
+          <w:lang w:val="es-419"/>
+        </w:rPr>
+        <w:t>parte</w:t>
+      </w:r>
+      <w:r>
+        <w:rPr>
+          <w:lang w:val="es-419"/>
+        </w:rPr>
+        <w:t xml:space="preserve"> </w:t>
+      </w:r>
+      <w:r>
+        <w:rPr>
+          <w:lang w:val="es-419"/>
+        </w:rPr>
+        <w:t>fundamental</w:t>
+      </w:r>
+      <w:r>
+        <w:rPr>
+          <w:lang w:val="es-419"/>
+        </w:rPr>
+        <w:t xml:space="preserve"> del detector </w:t>
+      </w:r>
+      <w:proofErr w:type="spellStart"/>
+      <w:r>
+        <w:rPr>
+          <w:lang w:val="es-419"/>
+        </w:rPr>
+        <w:t>Near</w:t>
+      </w:r>
+      <w:proofErr w:type="spellEnd"/>
+      <w:r>
+        <w:rPr>
+          <w:lang w:val="es-419"/>
+        </w:rPr>
+        <w:t>-ML</w:t>
+      </w:r>
+      <w:r>
+        <w:rPr>
+          <w:lang w:val="es-419"/>
+        </w:rPr>
+        <w:t xml:space="preserve"> </w:t>
+      </w:r>
+      <w:r>
+        <w:rPr>
+          <w:lang w:val="es-419"/>
+        </w:rPr>
+        <w:t>es el ordenamiento de datos</w:t>
+      </w:r>
+      <w:r>
+        <w:rPr>
+          <w:lang w:val="es-419"/>
+        </w:rPr>
+        <w:t xml:space="preserve">, </w:t>
+      </w:r>
+      <w:r>
+        <w:rPr>
+          <w:lang w:val="es-419"/>
+        </w:rPr>
+        <w:t xml:space="preserve">el diseño de hardware en FPGA del algoritmo de ordenamiento </w:t>
+      </w:r>
+      <w:r>
+        <w:rPr>
+          <w:lang w:val="es-419"/>
+        </w:rPr>
+        <w:t xml:space="preserve">impactará </w:t>
+      </w:r>
+      <w:r>
+        <w:rPr>
+          <w:lang w:val="es-419"/>
+        </w:rPr>
+        <w:t xml:space="preserve">de manera significativa </w:t>
+      </w:r>
+      <w:r>
+        <w:rPr>
+          <w:lang w:val="es-419"/>
+        </w:rPr>
+        <w:t>en</w:t>
+      </w:r>
+      <w:r>
+        <w:rPr>
+          <w:lang w:val="es-419"/>
+        </w:rPr>
+        <w:t xml:space="preserve"> </w:t>
+      </w:r>
+      <w:r>
+        <w:rPr>
+          <w:lang w:val="es-419"/>
+        </w:rPr>
+        <w:t xml:space="preserve">el </w:t>
+      </w:r>
+      <w:r>
+        <w:rPr>
+          <w:lang w:val="es-419"/>
+        </w:rPr>
+        <w:t xml:space="preserve">desempeño </w:t>
+      </w:r>
+      <w:r>
+        <w:rPr>
+          <w:lang w:val="es-419"/>
+        </w:rPr>
+        <w:t>del detector</w:t>
+      </w:r>
+      <w:r>
+        <w:rPr>
+          <w:lang w:val="es-419"/>
+        </w:rPr>
+        <w:t xml:space="preserve"> y su vez en el del receptor</w:t>
+      </w:r>
+      <w:r>
+        <w:rPr>
+          <w:lang w:val="es-419"/>
+        </w:rPr>
+        <w:t xml:space="preserve">, </w:t>
+      </w:r>
+      <w:r>
+        <w:rPr>
+          <w:lang w:val="es-419"/>
+        </w:rPr>
+        <w:t>por consecuencia</w:t>
+      </w:r>
+      <w:r>
+        <w:rPr>
+          <w:lang w:val="es-419"/>
+        </w:rPr>
+        <w:t xml:space="preserve"> en </w:t>
+      </w:r>
+      <w:r>
+        <w:rPr>
+          <w:lang w:val="es-419"/>
+        </w:rPr>
+        <w:t xml:space="preserve">el desempeño </w:t>
+      </w:r>
+      <w:r>
+        <w:rPr>
+          <w:lang w:val="es-419"/>
+        </w:rPr>
+        <w:t xml:space="preserve">del </w:t>
+      </w:r>
+      <w:r>
+        <w:rPr>
+          <w:lang w:val="es-419"/>
+        </w:rPr>
+        <w:t>sistema</w:t>
+      </w:r>
+      <w:r>
+        <w:rPr>
+          <w:lang w:val="es-419"/>
+        </w:rPr>
+        <w:t xml:space="preserve"> completo</w:t>
+      </w:r>
+      <w:r>
+        <w:rPr>
+          <w:lang w:val="es-419"/>
+        </w:rPr>
+        <w:t xml:space="preserve"> de comunicaciones.</w:t>
+      </w:r>
+    </w:p>
+    <w:p>
+      <w:pPr>
+        <w:pStyle w:val="Textoindependiente"/>
+        <w:ind w:firstLine="0"/>
+        <w:rPr>
+          <w:lang w:val="es-419"/>
+        </w:rPr>
+      </w:pPr>
+      <w:r>
+        <w:rPr>
+          <w:lang w:val="es-419"/>
+        </w:rPr>
         <w:t>E</w:t>
       </w:r>
       <w:r>
@@ -1876,7 +2739,6 @@
         <w:pStyle w:val="Ttulo1"/>
       </w:pPr>
       <w:r>
-        <w:lastRenderedPageBreak/>
         <w:t>Algoritmos de ordenamiento</w:t>
       </w:r>
     </w:p>
@@ -2036,7 +2898,7 @@
           <w:szCs w:val="20"/>
           <w:lang w:val="es-419"/>
         </w:rPr>
-        <w:instrText>ADDIN CSL_CITATION {"citationItems":[{"id":"ITEM-1","itemData":{"DOI":"10.1109/CONFLUENCE.2014.6949294","ISBN":"9781479942367","abstract":"A Sorting algorithm is termed as adaptive when it is capable of making the use of existing ordering among the elements. Most of the sorting algorithms are adaptive when the ordering among the elements is in required order and perform well. But, if the ordering among the elements is in reverse order (i.e. not in required order) then these sorting algorithms depict their worst case behavior. In this paper, we propose Adaptive Insertion Sort (AIS) algorithm which is capable of making the use of ordering among the elements either in required or reverse order. The correctness of the algorithm is shown in graphs with respect to number of comparisons and number of shifts required by AIS and Insertion sort.","author":[{"dropping-particle":"","family":"Nenwani","given":"Kamlesh","non-dropping-particle":"","parse-names":false,"suffix":""},{"dropping-particle":"","family":"Mane","given":"Vanita","non-dropping-particle":"","parse-names":false,"suffix":""},{"dropping-particle":"","family":"Bharne","given":"Smita","non-dropping-particle":"","parse-names":false,"suffix":""}],"container-title":"Proceedings of the 5th International Conference on Confluence 2014: The Next Generation Information Technology Summit","id":"ITEM-1","issued":{"date-parts":[["2014"]]},"page":"843-847","title":"Enhancing adaptability of Insertion sort through 2-Way expansion","type":"article-journal"},"uris":["http://www.mendeley.com/documents/?uuid=49f436af-0e8c-409d-be24-afd1250a5078"]}],"mendeley":{"formattedCitation":"[13]","plainTextFormattedCitation":"[13]","previouslyFormattedCitation":"[13]"},"properties":{"noteIndex":0},"schema":"https://github.com/citation-style-language/schema/raw/master/csl-citation.json"}</w:instrText>
+        <w:instrText>ADDIN CSL_CITATION {"citationItems":[{"id":"ITEM-1","itemData":{"DOI":"10.1109/CONFLUENCE.2014.6949294","ISBN":"9781479942367","abstract":"A Sorting algorithm is termed as adaptive when it is capable of making the use of existing ordering among the elements. Most of the sorting algorithms are adaptive when the ordering among the elements is in required order and perform well. But, if the ordering among the elements is in reverse order (i.e. not in required order) then these sorting algorithms depict their worst case behavior. In this paper, we propose Adaptive Insertion Sort (AIS) algorithm which is capable of making the use of ordering among the elements either in required or reverse order. The correctness of the algorithm is shown in graphs with respect to number of comparisons and number of shifts required by AIS and Insertion sort.","author":[{"dropping-particle":"","family":"Nenwani","given":"Kamlesh","non-dropping-particle":"","parse-names":false,"suffix":""},{"dropping-particle":"","family":"Mane","given":"Vanita","non-dropping-particle":"","parse-names":false,"suffix":""},{"dropping-particle":"","family":"Bharne","given":"Smita","non-dropping-particle":"","parse-names":false,"suffix":""}],"container-title":"Proceedings of the 5th International Conference on Confluence 2014: The Next Generation Information Technology Summit","id":"ITEM-1","issued":{"date-parts":[["2014"]]},"page":"843-847","title":"Enhancing adaptability of Insertion sort through 2-Way expansion","type":"article-journal"},"uris":["http://www.mendeley.com/documents/?uuid=49f436af-0e8c-409d-be24-afd1250a5078"]}],"mendeley":{"formattedCitation":"[19]","plainTextFormattedCitation":"[19]","previouslyFormattedCitation":"[20]"},"properties":{"noteIndex":0},"schema":"https://github.com/citation-style-language/schema/raw/master/csl-citation.json"}</w:instrText>
       </w:r>
       <w:r>
         <w:rPr>
@@ -2055,7 +2917,7 @@
           <w:szCs w:val="20"/>
           <w:lang w:val="es-419"/>
         </w:rPr>
-        <w:t>[13]</w:t>
+        <w:t>[19]</w:t>
       </w:r>
       <w:r>
         <w:rPr>
@@ -2643,7 +3505,16 @@
           <w:szCs w:val="20"/>
           <w:lang w:val="es-419"/>
         </w:rPr>
-        <w:t xml:space="preserve"> para compararse con todos los elementos restantes, si el elemento seleccionado es más grande que el elemento más pequeño</w:t>
+        <w:t xml:space="preserve"> para compararse con todos los elementos restantes, si el elemento seleccionado es </w:t>
+      </w:r>
+      <w:r>
+        <w:rPr>
+          <w:rFonts w:ascii="Times New Roman" w:hAnsi="Times New Roman" w:cs="Times New Roman"/>
+          <w:sz w:val="20"/>
+          <w:szCs w:val="20"/>
+          <w:lang w:val="es-419"/>
+        </w:rPr>
+        <w:t>más grande que el elemento más pequeño</w:t>
       </w:r>
       <w:r>
         <w:rPr>
@@ -2697,7 +3568,7 @@
           <w:szCs w:val="20"/>
           <w:lang w:val="es-419"/>
         </w:rPr>
-        <w:instrText>ADDIN CSL_CITATION {"citationItems":[{"id":"ITEM-1","itemData":{"id":"ITEM-1","issued":{"date-parts":[["0"]]},"title":"Jadoon, S., Solehria, S. F., Rehman, S., &amp; Jan, H. (2011). Design and analysis of optimized selection sort algorithm. International Journal of Electric &amp; Computer Sciences (IJECS-IJENS), pp. 16–22.","type":"article-journal"},"uris":["http://www.mendeley.com/documents/?uuid=ebbdc24d-cc86-4b0c-a0ce-cd3a74cd11cb"]}],"mendeley":{"formattedCitation":"[14]","plainTextFormattedCitation":"[14]","previouslyFormattedCitation":"[14]"},"properties":{"noteIndex":0},"schema":"https://github.com/citation-style-language/schema/raw/master/csl-citation.json"}</w:instrText>
+        <w:instrText>ADDIN CSL_CITATION {"citationItems":[{"id":"ITEM-1","itemData":{"id":"ITEM-1","issued":{"date-parts":[["0"]]},"title":"Jadoon, S., Solehria, S. F., Rehman, S., &amp; Jan, H. (2011). Design and analysis of optimized selection sort algorithm. International Journal of Electric &amp; Computer Sciences (IJECS-IJENS), pp. 16–22.","type":"article-journal"},"uris":["http://www.mendeley.com/documents/?uuid=ebbdc24d-cc86-4b0c-a0ce-cd3a74cd11cb"]}],"mendeley":{"formattedCitation":"[20]","plainTextFormattedCitation":"[20]","previouslyFormattedCitation":"[21]"},"properties":{"noteIndex":0},"schema":"https://github.com/citation-style-language/schema/raw/master/csl-citation.json"}</w:instrText>
       </w:r>
       <w:r>
         <w:rPr>
@@ -2716,7 +3587,7 @@
           <w:szCs w:val="20"/>
           <w:lang w:val="es-419"/>
         </w:rPr>
-        <w:t>[14]</w:t>
+        <w:t>[20]</w:t>
       </w:r>
       <w:r>
         <w:rPr>
@@ -2754,25 +3625,32 @@
         </w:rPr>
         <w:t xml:space="preserve">El algoritmo de selección se muestra como </w:t>
       </w:r>
-      <w:proofErr w:type="spellStart"/>
-      <w:r>
-        <w:rPr>
-          <w:rFonts w:ascii="Times New Roman" w:hAnsi="Times New Roman" w:cs="Times New Roman"/>
-          <w:sz w:val="20"/>
-          <w:szCs w:val="20"/>
-          <w:lang w:val="es-419"/>
-        </w:rPr>
-        <w:t>pseudocodigo</w:t>
-      </w:r>
-      <w:proofErr w:type="spellEnd"/>
-      <w:r>
-        <w:rPr>
-          <w:rFonts w:ascii="Times New Roman" w:hAnsi="Times New Roman" w:cs="Times New Roman"/>
-          <w:sz w:val="20"/>
-          <w:szCs w:val="20"/>
-          <w:lang w:val="es-419"/>
-        </w:rPr>
-        <w:t xml:space="preserve"> en la figura 2.</w:t>
+      <w:r>
+        <w:rPr>
+          <w:rFonts w:ascii="Times New Roman" w:hAnsi="Times New Roman" w:cs="Times New Roman"/>
+          <w:sz w:val="20"/>
+          <w:szCs w:val="20"/>
+          <w:lang w:val="es-419"/>
+        </w:rPr>
+        <w:t>seudocódigo</w:t>
+      </w:r>
+      <w:r>
+        <w:rPr>
+          <w:rFonts w:ascii="Times New Roman" w:hAnsi="Times New Roman" w:cs="Times New Roman"/>
+          <w:sz w:val="20"/>
+          <w:szCs w:val="20"/>
+          <w:lang w:val="es-419"/>
+        </w:rPr>
+        <w:t xml:space="preserve"> </w:t>
+      </w:r>
+      <w:r>
+        <w:rPr>
+          <w:rFonts w:ascii="Times New Roman" w:hAnsi="Times New Roman" w:cs="Times New Roman"/>
+          <w:sz w:val="20"/>
+          <w:szCs w:val="20"/>
+          <w:lang w:val="es-419"/>
+        </w:rPr>
+        <w:t>en la figura 2.</w:t>
       </w:r>
     </w:p>
     <w:p>
@@ -3461,7 +4339,7 @@
           <w:szCs w:val="20"/>
           <w:lang w:val="es-419"/>
         </w:rPr>
-        <w:instrText>ADDIN CSL_CITATION {"citationItems":[{"id":"ITEM-1","itemData":{"abstract":"A biometric system provides an automatic person authentication based on some characteristic features possessed by the individual. Among all other biometrics, the retinal biometric system is unique as well as stable. The retina is a secure and reliable source of person recognition as it lies behind the eye and is unforgeable. The process of recognition mainly includes pre-processing, feature extraction and then features matching. The features generally used in this process are either blood vessel features or non-blood vessel features. In this paper, different methods available in the literature for retina based person authentication system are described, discussed and compared.","author":[{"dropping-particle":"","family":"Shaikh","given":"Mahalakshmi","non-dropping-particle":"","parse-names":false,"suffix":""},{"dropping-particle":"","family":"Vadivel","given":"R.","non-dropping-particle":"","parse-names":false,"suffix":""}],"container-title":"International Journal of Advanced Research in Computer Science","id":"ITEM-1","issue":"2","issued":{"date-parts":[["2018"]]},"page":"742-744","title":"A Comparative Study of Well Known Sorting Algorithms","type":"article-journal","volume":"9"},"uris":["http://www.mendeley.com/documents/?uuid=9b0e62e7-8549-431d-92e2-f7a96f924cb4"]}],"mendeley":{"formattedCitation":"[15]","plainTextFormattedCitation":"[15]","previouslyFormattedCitation":"[15]"},"properties":{"noteIndex":0},"schema":"https://github.com/citation-style-language/schema/raw/master/csl-citation.json"}</w:instrText>
+        <w:instrText>ADDIN CSL_CITATION {"citationItems":[{"id":"ITEM-1","itemData":{"abstract":"A biometric system provides an automatic person authentication based on some characteristic features possessed by the individual. Among all other biometrics, the retinal biometric system is unique as well as stable. The retina is a secure and reliable source of person recognition as it lies behind the eye and is unforgeable. The process of recognition mainly includes pre-processing, feature extraction and then features matching. The features generally used in this process are either blood vessel features or non-blood vessel features. In this paper, different methods available in the literature for retina based person authentication system are described, discussed and compared.","author":[{"dropping-particle":"","family":"Shaikh","given":"Mahalakshmi","non-dropping-particle":"","parse-names":false,"suffix":""},{"dropping-particle":"","family":"Vadivel","given":"R.","non-dropping-particle":"","parse-names":false,"suffix":""}],"container-title":"International Journal of Advanced Research in Computer Science","id":"ITEM-1","issue":"2","issued":{"date-parts":[["2018"]]},"page":"742-744","title":"A Comparative Study of Well Known Sorting Algorithms","type":"article-journal","volume":"9"},"uris":["http://www.mendeley.com/documents/?uuid=9b0e62e7-8549-431d-92e2-f7a96f924cb4"]}],"mendeley":{"formattedCitation":"[21]","plainTextFormattedCitation":"[21]","previouslyFormattedCitation":"[22]"},"properties":{"noteIndex":0},"schema":"https://github.com/citation-style-language/schema/raw/master/csl-citation.json"}</w:instrText>
       </w:r>
       <w:r>
         <w:rPr>
@@ -3480,7 +4358,7 @@
           <w:szCs w:val="20"/>
           <w:lang w:val="es-419"/>
         </w:rPr>
-        <w:t>[15]</w:t>
+        <w:t>[21]</w:t>
       </w:r>
       <w:r>
         <w:rPr>
@@ -3509,6 +4387,7 @@
           <w:rFonts w:ascii="Times New Roman" w:hAnsi="Times New Roman" w:cs="Times New Roman"/>
           <w:sz w:val="20"/>
           <w:szCs w:val="20"/>
+          <w:lang w:val="es-419"/>
         </w:rPr>
       </w:pPr>
       <w:r>
@@ -3923,7 +4802,7 @@
           <w:szCs w:val="20"/>
           <w:lang w:val="es-419"/>
         </w:rPr>
-        <w:instrText>ADDIN CSL_CITATION {"citationItems":[{"id":"ITEM-1","itemData":{"DOI":"10.1007/978-0-387-84870-9_3","ISBN":"9783540241669","abstract":"Computational methods are designed to solve complex problems systematically and efficiently. Classification and selection procedures are often used in biological sequence and other data analysis. This chapter provides an introduction to different methods like clustering, hypothesis-testing, and classification methods. © Springer Science+Business Media, LLC 2009. All rights reserved.","author":[{"dropping-particle":"","family":"Radhakrishnan","given":"Senthilkumar","non-dropping-particle":"","parse-names":false,"suffix":""},{"dropping-particle":"","family":"Kolippakkam","given":"Deepak","non-dropping-particle":"","parse-names":false,"suffix":""},{"dropping-particle":"","family":"Mathura","given":"Venkatarajan S.","non-dropping-particle":"","parse-names":false,"suffix":""}],"container-title":"Bioinformatics: A Concept-Based Introduction","id":"ITEM-1","issued":{"date-parts":[["2007"]]},"number-of-pages":"27-37","title":"Introduction to algorithms","type":"book"},"uris":["http://www.mendeley.com/documents/?uuid=d01a5834-986d-48ae-82ef-64a659ed8c7a"]}],"mendeley":{"formattedCitation":"[4]","plainTextFormattedCitation":"[4]"},"properties":{"noteIndex":0},"schema":"https://github.com/citation-style-language/schema/raw/master/csl-citation.json"}</w:instrText>
+        <w:instrText>ADDIN CSL_CITATION {"citationItems":[{"id":"ITEM-1","itemData":{"DOI":"10.1007/978-0-387-84870-9_3","ISBN":"9783540241669","abstract":"Computational methods are designed to solve complex problems systematically and efficiently. Classification and selection procedures are often used in biological sequence and other data analysis. This chapter provides an introduction to different methods like clustering, hypothesis-testing, and classification methods. © Springer Science+Business Media, LLC 2009. All rights reserved.","author":[{"dropping-particle":"","family":"Radhakrishnan","given":"Senthilkumar","non-dropping-particle":"","parse-names":false,"suffix":""},{"dropping-particle":"","family":"Kolippakkam","given":"Deepak","non-dropping-particle":"","parse-names":false,"suffix":""},{"dropping-particle":"","family":"Mathura","given":"Venkatarajan S.","non-dropping-particle":"","parse-names":false,"suffix":""}],"container-title":"Bioinformatics: A Concept-Based Introduction","id":"ITEM-1","issued":{"date-parts":[["2007"]]},"number-of-pages":"27-37","title":"Introduction to algorithms","type":"book"},"uris":["http://www.mendeley.com/documents/?uuid=d01a5834-986d-48ae-82ef-64a659ed8c7a"]}],"mendeley":{"formattedCitation":"[4]","plainTextFormattedCitation":"[4]","previouslyFormattedCitation":"[4]"},"properties":{"noteIndex":0},"schema":"https://github.com/citation-style-language/schema/raw/master/csl-citation.json"}</w:instrText>
       </w:r>
       <w:r>
         <w:rPr>
@@ -3971,17 +4850,6 @@
         </w:rPr>
         <w:t xml:space="preserve"> </w:t>
       </w:r>
-      <w:proofErr w:type="spellStart"/>
-      <w:r>
-        <w:rPr>
-          <w:rFonts w:ascii="Times New Roman" w:hAnsi="Times New Roman" w:cs="Times New Roman"/>
-          <w:sz w:val="20"/>
-          <w:szCs w:val="20"/>
-          <w:lang w:val="es-419"/>
-        </w:rPr>
-        <w:t>B,l</w:t>
-      </w:r>
-      <w:proofErr w:type="spellEnd"/>
     </w:p>
     <w:p>
       <w:pPr>
@@ -4046,31 +4914,17 @@
           <w:rFonts w:ascii="Times New Roman" w:hAnsi="Times New Roman" w:cs="Times New Roman"/>
           <w:sz w:val="20"/>
           <w:szCs w:val="20"/>
-        </w:rPr>
-      </w:pPr>
-      <w:r>
-        <w:rPr>
-          <w:rFonts w:ascii="Times New Roman" w:hAnsi="Times New Roman" w:cs="Times New Roman"/>
-          <w:sz w:val="20"/>
-          <w:szCs w:val="20"/>
-        </w:rPr>
-        <w:t xml:space="preserve">1 </w:t>
-      </w:r>
-      <w:r>
-        <w:rPr>
-          <w:rFonts w:ascii="Times New Roman" w:hAnsi="Times New Roman" w:cs="Times New Roman"/>
-          <w:sz w:val="20"/>
-          <w:szCs w:val="20"/>
-        </w:rPr>
-        <w:t>BUILD-MAX-HEAP</w:t>
-      </w:r>
-      <w:r>
-        <w:rPr>
-          <w:rFonts w:ascii="Times New Roman" w:hAnsi="Times New Roman" w:cs="Times New Roman"/>
-          <w:sz w:val="20"/>
-          <w:szCs w:val="20"/>
-        </w:rPr>
-        <w:t xml:space="preserve"> (A)</w:t>
+          <w:lang w:val="es-419"/>
+        </w:rPr>
+      </w:pPr>
+      <w:r>
+        <w:rPr>
+          <w:rFonts w:ascii="Times New Roman" w:hAnsi="Times New Roman" w:cs="Times New Roman"/>
+          <w:sz w:val="20"/>
+          <w:szCs w:val="20"/>
+          <w:lang w:val="es-419"/>
+        </w:rPr>
+        <w:t>1 BUILD-MAX-HEAP (A)</w:t>
       </w:r>
     </w:p>
     <w:p>
@@ -4879,6 +5733,7 @@
           <w:sz w:val="20"/>
           <w:szCs w:val="20"/>
         </w:rPr>
+        <w:lastRenderedPageBreak/>
         <w:t>3</w:t>
       </w:r>
       <w:r>
@@ -5944,7 +6799,7 @@
           <w:szCs w:val="20"/>
           <w:lang w:val="es-419"/>
         </w:rPr>
-        <w:instrText>ADDIN CSL_CITATION {"citationItems":[{"id":"ITEM-1","itemData":{"id":"ITEM-1","issued":{"date-parts":[["0"]]},"title":"Jmaa, Y. B., Ali, K., Duvivier, D., Jemaa, M. B., &amp; Atitallah, R. B. (2017). An efficient hardware implementation of timsort and mergesort algorithms using high level synthesis. IEEE International Conference on High Performance Computing &amp; Simulation (HPC","type":"article-journal"},"uris":["http://www.mendeley.com/documents/?uuid=48b33fe8-e362-4826-bbb2-b411a0fa3aa6"]}],"mendeley":{"formattedCitation":"[16]","plainTextFormattedCitation":"[16]","previouslyFormattedCitation":"[17]"},"properties":{"noteIndex":0},"schema":"https://github.com/citation-style-language/schema/raw/master/csl-citation.json"}</w:instrText>
+        <w:instrText>ADDIN CSL_CITATION {"citationItems":[{"id":"ITEM-1","itemData":{"id":"ITEM-1","issued":{"date-parts":[["0"]]},"title":"Jmaa, Y. B., Ali, K., Duvivier, D., Jemaa, M. B., &amp; Atitallah, R. B. (2017). An efficient hardware implementation of timsort and mergesort algorithms using high level synthesis. IEEE International Conference on High Performance Computing &amp; Simulation (HPC","type":"article-journal"},"uris":["http://www.mendeley.com/documents/?uuid=48b33fe8-e362-4826-bbb2-b411a0fa3aa6"]}],"mendeley":{"formattedCitation":"[22]","plainTextFormattedCitation":"[22]","previouslyFormattedCitation":"[23]"},"properties":{"noteIndex":0},"schema":"https://github.com/citation-style-language/schema/raw/master/csl-citation.json"}</w:instrText>
       </w:r>
       <w:r>
         <w:rPr>
@@ -5963,7 +6818,7 @@
           <w:szCs w:val="20"/>
           <w:lang w:val="es-419"/>
         </w:rPr>
-        <w:t>[16]</w:t>
+        <w:t>[22]</w:t>
       </w:r>
       <w:r>
         <w:rPr>
@@ -6211,7 +7066,6 @@
           <w:sz w:val="20"/>
           <w:szCs w:val="20"/>
         </w:rPr>
-        <w:lastRenderedPageBreak/>
         <w:t>3</w:t>
       </w:r>
       <w:r>
@@ -7812,7 +8666,7 @@
                     </pic:cNvPicPr>
                   </pic:nvPicPr>
                   <pic:blipFill rotWithShape="1">
-                    <a:blip r:embed="rId16" cstate="print">
+                    <a:blip r:embed="rId12" cstate="print">
                       <a:extLst>
                         <a:ext uri="{28A0092B-C50C-407E-A947-70E740481C1C}">
                           <a14:useLocalDpi xmlns:a14="http://schemas.microsoft.com/office/drawing/2010/main" val="0"/>
@@ -8071,6 +8925,7 @@
         <w:rPr>
           <w:noProof/>
         </w:rPr>
+        <w:lastRenderedPageBreak/>
         <w:drawing>
           <wp:inline distT="0" distB="0" distL="0" distR="0" wp14:anchorId="61360BFE" wp14:editId="6F83FCD8">
             <wp:extent cx="3172571" cy="2108658"/>
@@ -8087,7 +8942,7 @@
                     <pic:cNvPicPr/>
                   </pic:nvPicPr>
                   <pic:blipFill>
-                    <a:blip r:embed="rId17"/>
+                    <a:blip r:embed="rId13"/>
                     <a:stretch>
                       <a:fillRect/>
                     </a:stretch>
@@ -8218,17 +9073,7 @@
           <w:szCs w:val="20"/>
           <w:lang w:val="es-419"/>
         </w:rPr>
-        <w:t>-</w:t>
-      </w:r>
-      <w:r>
-        <w:rPr>
-          <w:rFonts w:ascii="Times New Roman" w:hAnsi="Times New Roman" w:cs="Times New Roman"/>
-          <w:sz w:val="20"/>
-          <w:szCs w:val="20"/>
-          <w:lang w:val="es-419"/>
-        </w:rPr>
-        <w:lastRenderedPageBreak/>
-        <w:t>ML</w:t>
+        <w:t>-ML</w:t>
       </w:r>
       <w:r>
         <w:rPr>
@@ -8302,7 +9147,6 @@
           <w:noProof/>
           <w:sz w:val="16"/>
           <w:szCs w:val="24"/>
-          <w:lang w:val="es-419"/>
         </w:rPr>
         <w:t>[1]</w:t>
       </w:r>
@@ -8312,19 +9156,9 @@
           <w:noProof/>
           <w:sz w:val="16"/>
           <w:szCs w:val="24"/>
-          <w:lang w:val="es-419"/>
         </w:rPr>
         <w:tab/>
-        <w:t xml:space="preserve">“Lipu, A. R., Amin, R., Mondal, M. N. I.,&amp; Al Mamun, M. (2016, December). </w:t>
-      </w:r>
-      <w:r>
-        <w:rPr>
-          <w:rFonts w:ascii="Times New Roman" w:hAnsi="Times New Roman" w:cs="Times New Roman"/>
-          <w:noProof/>
-          <w:sz w:val="16"/>
-          <w:szCs w:val="24"/>
-        </w:rPr>
-        <w:t>Exploiting parallelism for faster implementat ion of Bubble sort algorithm using FPGA. In 2016 2nd Internat ional Conference on Elect rical, Computer &amp; Telecommunication Engineering .”</w:t>
+        <w:t>“Lipu, A. R., Amin, R., Mondal, M. N. I.,&amp; Al Mamun, M. (2016, December). Exploiting parallelism for faster implementat ion of Bubble sort algorithm using FPGA. In 2016 2nd Internat ional Conference on Elect rical, Computer &amp; Telecommunication Engineering .”</w:t>
       </w:r>
     </w:p>
     <w:p>
@@ -8624,7 +9458,7 @@
           <w:szCs w:val="24"/>
         </w:rPr>
         <w:tab/>
-        <w:t xml:space="preserve">“D. E. Thomas, E. D. Lagnese, R. A. Walker, J. A. Nestor, J. V. Rajan, and R. L. Blackburn, Algorithmic and Register-Transfer </w:t>
+        <w:t xml:space="preserve">“D. E. Thomas, E. D. Lagnese, R. A. Walker, J. A. Nestor, J. V. </w:t>
       </w:r>
       <w:r>
         <w:rPr>
@@ -8633,7 +9467,7 @@
           <w:sz w:val="16"/>
           <w:szCs w:val="24"/>
         </w:rPr>
-        <w:t>Level Synthesis: The System Architects Workbench. The Kluwer International Series in Engineering and Computer Science 85, Springer.”</w:t>
+        <w:t>Rajan, and R. L. Blackburn, Algorithmic and Register-Transfer Level Synthesis: The System Architects Workbench. The Kluwer International Series in Engineering and Computer Science 85, Springer.”</w:t>
       </w:r>
     </w:p>
     <w:p>
@@ -8684,7 +9518,6 @@
           <w:noProof/>
           <w:sz w:val="16"/>
           <w:szCs w:val="24"/>
-          <w:lang w:val="es-419"/>
         </w:rPr>
       </w:pPr>
       <w:r>
@@ -8693,7 +9526,6 @@
           <w:noProof/>
           <w:sz w:val="16"/>
           <w:szCs w:val="24"/>
-          <w:lang w:val="es-419"/>
         </w:rPr>
         <w:t>[11]</w:t>
       </w:r>
@@ -8703,7 +9535,6 @@
           <w:noProof/>
           <w:sz w:val="16"/>
           <w:szCs w:val="24"/>
-          <w:lang w:val="es-419"/>
         </w:rPr>
         <w:tab/>
         <w:t>“Xilinx Inc., Vivado Design Suite User Guide v2015.1, 2015.”</w:t>
@@ -8722,7 +9553,6 @@
           <w:noProof/>
           <w:sz w:val="16"/>
           <w:szCs w:val="24"/>
-          <w:lang w:val="es-419"/>
         </w:rPr>
       </w:pPr>
       <w:r>
@@ -8731,7 +9561,6 @@
           <w:noProof/>
           <w:sz w:val="16"/>
           <w:szCs w:val="24"/>
-          <w:lang w:val="es-419"/>
         </w:rPr>
         <w:t>[12]</w:t>
       </w:r>
@@ -8741,10 +9570,9 @@
           <w:noProof/>
           <w:sz w:val="16"/>
           <w:szCs w:val="24"/>
-          <w:lang w:val="es-419"/>
         </w:rPr>
         <w:tab/>
-        <w:t>Hector Eduardo Aldrete Vidrio, “Sistema de comunicación multiportadora para el estándar 802.11p utilizando precodificación frecuencial y cancelación no lineal de interferencia,” 2019.</w:t>
+        <w:t>M. M. Kamruzzaman, “Performance of Turbo coded wireless link for SISO ­ o MRMr,” no. Iccit, pp. 22–24, 2011.</w:t>
       </w:r>
     </w:p>
     <w:p>
@@ -8779,7 +9607,7 @@
           <w:szCs w:val="24"/>
         </w:rPr>
         <w:tab/>
-        <w:t xml:space="preserve">K. Nenwani, V. Mane, and S. Bharne, “Enhancing adaptability of Insertion sort through 2-Way expansion,” </w:t>
+        <w:t xml:space="preserve">K. R. Rao, Z. S. Bojkovic, and D. A. Milovanovic, “OFDM for Wireless Multimedia Communications,” </w:t>
       </w:r>
       <w:r>
         <w:rPr>
@@ -8790,7 +9618,7 @@
           <w:sz w:val="16"/>
           <w:szCs w:val="24"/>
         </w:rPr>
-        <w:t>Proc. 5th Int. Conf. Conflu. 2014 Next Gener. Inf. Technol. Summit</w:t>
+        <w:t>Wirel. Multimed. Commun.</w:t>
       </w:r>
       <w:r>
         <w:rPr>
@@ -8799,7 +9627,7 @@
           <w:sz w:val="16"/>
           <w:szCs w:val="24"/>
         </w:rPr>
-        <w:t>, pp. 843–847, 2014, doi: 10.1109/CONFLUENCE.2014.6949294.</w:t>
+        <w:t>, 2018, doi: 10.1201/9781420008227.</w:t>
       </w:r>
     </w:p>
     <w:p>
@@ -8834,7 +9662,27 @@
           <w:szCs w:val="24"/>
         </w:rPr>
         <w:tab/>
-        <w:t>“Jadoon, S., Solehria, S. F., Rehman, S., &amp; Jan, H. (2011). Design and analysis of optimized selection sort algorithm. International Journal of Electric &amp; Computer Sciences (IJECS-IJENS), pp. 16–22.”</w:t>
+        <w:t xml:space="preserve">I. Baig and V. Jeoti, “A new ZCT precoded OFDM system with pulse shaping: PAPR analysis,” </w:t>
+      </w:r>
+      <w:r>
+        <w:rPr>
+          <w:rFonts w:ascii="Times New Roman" w:hAnsi="Times New Roman" w:cs="Times New Roman"/>
+          <w:i/>
+          <w:iCs/>
+          <w:noProof/>
+          <w:sz w:val="16"/>
+          <w:szCs w:val="24"/>
+        </w:rPr>
+        <w:t>IEEE Asia-Pacific Conf. Circuits Syst. Proceedings, APCCAS</w:t>
+      </w:r>
+      <w:r>
+        <w:rPr>
+          <w:rFonts w:ascii="Times New Roman" w:hAnsi="Times New Roman" w:cs="Times New Roman"/>
+          <w:noProof/>
+          <w:sz w:val="16"/>
+          <w:szCs w:val="24"/>
+        </w:rPr>
+        <w:t>, pp. 1131–1134, 2010, doi: 10.1109/APCCAS.2010.5775063.</w:t>
       </w:r>
     </w:p>
     <w:p>
@@ -8850,7 +9698,6 @@
           <w:noProof/>
           <w:sz w:val="16"/>
           <w:szCs w:val="24"/>
-          <w:lang w:val="es-419"/>
         </w:rPr>
       </w:pPr>
       <w:r>
@@ -8870,40 +9717,7 @@
           <w:szCs w:val="24"/>
         </w:rPr>
         <w:tab/>
-        <w:t xml:space="preserve">M. Shaikh and R. Vadivel, “A Comparative Study of Well Known Sorting Algorithms,” </w:t>
-      </w:r>
-      <w:r>
-        <w:rPr>
-          <w:rFonts w:ascii="Times New Roman" w:hAnsi="Times New Roman" w:cs="Times New Roman"/>
-          <w:i/>
-          <w:iCs/>
-          <w:noProof/>
-          <w:sz w:val="16"/>
-          <w:szCs w:val="24"/>
-        </w:rPr>
-        <w:t xml:space="preserve">Int. J. Adv. Res. </w:t>
-      </w:r>
-      <w:r>
-        <w:rPr>
-          <w:rFonts w:ascii="Times New Roman" w:hAnsi="Times New Roman" w:cs="Times New Roman"/>
-          <w:i/>
-          <w:iCs/>
-          <w:noProof/>
-          <w:sz w:val="16"/>
-          <w:szCs w:val="24"/>
-          <w:lang w:val="es-419"/>
-        </w:rPr>
-        <w:t>Comput. Sci.</w:t>
-      </w:r>
-      <w:r>
-        <w:rPr>
-          <w:rFonts w:ascii="Times New Roman" w:hAnsi="Times New Roman" w:cs="Times New Roman"/>
-          <w:noProof/>
-          <w:sz w:val="16"/>
-          <w:szCs w:val="24"/>
-          <w:lang w:val="es-419"/>
-        </w:rPr>
-        <w:t>, vol. 9, no. 2, pp. 742–744, 2018.</w:t>
+        <w:t>J. Alberto, D. Aldrete, P. Flores, and D. Tesis, “Sistema de comunicación multiportadora para el estándar Metodologías TCAD para diseñar diodos precodificación frecuencial epitaxiales de recuperación rápida y de silicio cancelación no lineal de interferencia usando una estructura con contacto tipo mosaic,” 2019.</w:t>
       </w:r>
     </w:p>
     <w:p>
@@ -8918,6 +9732,7 @@
           <w:rFonts w:ascii="Times New Roman" w:hAnsi="Times New Roman" w:cs="Times New Roman"/>
           <w:noProof/>
           <w:sz w:val="16"/>
+          <w:szCs w:val="24"/>
         </w:rPr>
       </w:pPr>
       <w:r>
@@ -8926,7 +9741,6 @@
           <w:noProof/>
           <w:sz w:val="16"/>
           <w:szCs w:val="24"/>
-          <w:lang w:val="es-419"/>
         </w:rPr>
         <w:t>[16]</w:t>
       </w:r>
@@ -8936,19 +9750,318 @@
           <w:noProof/>
           <w:sz w:val="16"/>
           <w:szCs w:val="24"/>
-          <w:lang w:val="es-419"/>
         </w:rPr>
         <w:tab/>
-        <w:t xml:space="preserve">“Jmaa, Y. B., Ali, K., Duvivier, D., Jemaa, M. B., &amp; Atitallah, R. B. (2017). </w:t>
-      </w:r>
-      <w:r>
-        <w:rPr>
-          <w:rFonts w:ascii="Times New Roman" w:hAnsi="Times New Roman" w:cs="Times New Roman"/>
+        <w:t xml:space="preserve">M. O. Damen, H. El Gamal, and G. Caire, “On maximum-likelihood detection and the search for the closest lattice point,” </w:t>
+      </w:r>
+      <w:r>
+        <w:rPr>
+          <w:rFonts w:ascii="Times New Roman" w:hAnsi="Times New Roman" w:cs="Times New Roman"/>
+          <w:i/>
+          <w:iCs/>
           <w:noProof/>
           <w:sz w:val="16"/>
           <w:szCs w:val="24"/>
         </w:rPr>
-        <w:t>An efficient hardware implementation of timsort and mergesort algorithms using high level synthesis. IEEE International Conference on High Performance Computing &amp; Simulation (HPC.”</w:t>
+        <w:t>IEEE Trans. Inf. Theory</w:t>
+      </w:r>
+      <w:r>
+        <w:rPr>
+          <w:rFonts w:ascii="Times New Roman" w:hAnsi="Times New Roman" w:cs="Times New Roman"/>
+          <w:noProof/>
+          <w:sz w:val="16"/>
+          <w:szCs w:val="24"/>
+        </w:rPr>
+        <w:t>, vol. 49, no. 10, pp. 2389–2402, 2003, doi: 10.1109/TIT.2003.817444.</w:t>
+      </w:r>
+    </w:p>
+    <w:p>
+      <w:pPr>
+        <w:widowControl w:val="0"/>
+        <w:autoSpaceDE w:val="0"/>
+        <w:autoSpaceDN w:val="0"/>
+        <w:adjustRightInd w:val="0"/>
+        <w:spacing w:after="40" w:line="240" w:lineRule="exact"/>
+        <w:ind w:left="640" w:hanging="640"/>
+        <w:rPr>
+          <w:rFonts w:ascii="Times New Roman" w:hAnsi="Times New Roman" w:cs="Times New Roman"/>
+          <w:noProof/>
+          <w:sz w:val="16"/>
+          <w:szCs w:val="24"/>
+        </w:rPr>
+      </w:pPr>
+      <w:r>
+        <w:rPr>
+          <w:rFonts w:ascii="Times New Roman" w:hAnsi="Times New Roman" w:cs="Times New Roman"/>
+          <w:noProof/>
+          <w:sz w:val="16"/>
+          <w:szCs w:val="24"/>
+        </w:rPr>
+        <w:t>[17]</w:t>
+      </w:r>
+      <w:r>
+        <w:rPr>
+          <w:rFonts w:ascii="Times New Roman" w:hAnsi="Times New Roman" w:cs="Times New Roman"/>
+          <w:noProof/>
+          <w:sz w:val="16"/>
+          <w:szCs w:val="24"/>
+        </w:rPr>
+        <w:tab/>
+        <w:t xml:space="preserve">H. Moroga, T. Yamamoto, and F. Adachi, “Overlap QRM-ML Block Signal Detection for Single-Carrier Transmission without CP Insertion,” </w:t>
+      </w:r>
+      <w:r>
+        <w:rPr>
+          <w:rFonts w:ascii="Times New Roman" w:hAnsi="Times New Roman" w:cs="Times New Roman"/>
+          <w:i/>
+          <w:iCs/>
+          <w:noProof/>
+          <w:sz w:val="16"/>
+          <w:szCs w:val="24"/>
+        </w:rPr>
+        <w:t>Wirel. Pers. Commun.</w:t>
+      </w:r>
+      <w:r>
+        <w:rPr>
+          <w:rFonts w:ascii="Times New Roman" w:hAnsi="Times New Roman" w:cs="Times New Roman"/>
+          <w:noProof/>
+          <w:sz w:val="16"/>
+          <w:szCs w:val="24"/>
+        </w:rPr>
+        <w:t>, vol. 74, no. 4, pp. 1163–1177, 2014, doi: 10.1007/s11277-013-1570-5.</w:t>
+      </w:r>
+    </w:p>
+    <w:p>
+      <w:pPr>
+        <w:widowControl w:val="0"/>
+        <w:autoSpaceDE w:val="0"/>
+        <w:autoSpaceDN w:val="0"/>
+        <w:adjustRightInd w:val="0"/>
+        <w:spacing w:after="40" w:line="240" w:lineRule="exact"/>
+        <w:ind w:left="640" w:hanging="640"/>
+        <w:rPr>
+          <w:rFonts w:ascii="Times New Roman" w:hAnsi="Times New Roman" w:cs="Times New Roman"/>
+          <w:noProof/>
+          <w:sz w:val="16"/>
+          <w:szCs w:val="24"/>
+        </w:rPr>
+      </w:pPr>
+      <w:r>
+        <w:rPr>
+          <w:rFonts w:ascii="Times New Roman" w:hAnsi="Times New Roman" w:cs="Times New Roman"/>
+          <w:noProof/>
+          <w:sz w:val="16"/>
+          <w:szCs w:val="24"/>
+        </w:rPr>
+        <w:t>[18]</w:t>
+      </w:r>
+      <w:r>
+        <w:rPr>
+          <w:rFonts w:ascii="Times New Roman" w:hAnsi="Times New Roman" w:cs="Times New Roman"/>
+          <w:noProof/>
+          <w:sz w:val="16"/>
+          <w:szCs w:val="24"/>
+        </w:rPr>
+        <w:tab/>
+        <w:t xml:space="preserve">K. Temma, T. Yamamoto, and F. Adachi, “Improved 2-step QRM-ML block signal detection for single-carrier transmission,” </w:t>
+      </w:r>
+      <w:r>
+        <w:rPr>
+          <w:rFonts w:ascii="Times New Roman" w:hAnsi="Times New Roman" w:cs="Times New Roman"/>
+          <w:i/>
+          <w:iCs/>
+          <w:noProof/>
+          <w:sz w:val="16"/>
+          <w:szCs w:val="24"/>
+        </w:rPr>
+        <w:t>IEEE Veh. Technol. Conf.</w:t>
+      </w:r>
+      <w:r>
+        <w:rPr>
+          <w:rFonts w:ascii="Times New Roman" w:hAnsi="Times New Roman" w:cs="Times New Roman"/>
+          <w:noProof/>
+          <w:sz w:val="16"/>
+          <w:szCs w:val="24"/>
+        </w:rPr>
+        <w:t>, no. 0, 2011, doi: 10.1109/VETECF.2011.6093118.</w:t>
+      </w:r>
+    </w:p>
+    <w:p>
+      <w:pPr>
+        <w:widowControl w:val="0"/>
+        <w:autoSpaceDE w:val="0"/>
+        <w:autoSpaceDN w:val="0"/>
+        <w:adjustRightInd w:val="0"/>
+        <w:spacing w:after="40" w:line="240" w:lineRule="exact"/>
+        <w:ind w:left="640" w:hanging="640"/>
+        <w:rPr>
+          <w:rFonts w:ascii="Times New Roman" w:hAnsi="Times New Roman" w:cs="Times New Roman"/>
+          <w:noProof/>
+          <w:sz w:val="16"/>
+          <w:szCs w:val="24"/>
+        </w:rPr>
+      </w:pPr>
+      <w:r>
+        <w:rPr>
+          <w:rFonts w:ascii="Times New Roman" w:hAnsi="Times New Roman" w:cs="Times New Roman"/>
+          <w:noProof/>
+          <w:sz w:val="16"/>
+          <w:szCs w:val="24"/>
+        </w:rPr>
+        <w:t>[19]</w:t>
+      </w:r>
+      <w:r>
+        <w:rPr>
+          <w:rFonts w:ascii="Times New Roman" w:hAnsi="Times New Roman" w:cs="Times New Roman"/>
+          <w:noProof/>
+          <w:sz w:val="16"/>
+          <w:szCs w:val="24"/>
+        </w:rPr>
+        <w:tab/>
+        <w:t xml:space="preserve">K. Nenwani, V. Mane, and S. Bharne, “Enhancing adaptability of Insertion sort through 2-Way expansion,” </w:t>
+      </w:r>
+      <w:r>
+        <w:rPr>
+          <w:rFonts w:ascii="Times New Roman" w:hAnsi="Times New Roman" w:cs="Times New Roman"/>
+          <w:i/>
+          <w:iCs/>
+          <w:noProof/>
+          <w:sz w:val="16"/>
+          <w:szCs w:val="24"/>
+        </w:rPr>
+        <w:t>Proc. 5th Int. Conf. Conflu. 2014 Next Gener. Inf. Technol. Summit</w:t>
+      </w:r>
+      <w:r>
+        <w:rPr>
+          <w:rFonts w:ascii="Times New Roman" w:hAnsi="Times New Roman" w:cs="Times New Roman"/>
+          <w:noProof/>
+          <w:sz w:val="16"/>
+          <w:szCs w:val="24"/>
+        </w:rPr>
+        <w:t>, pp. 843–847, 2014, doi: 10.1109/CONFLUENCE.2014.6949294.</w:t>
+      </w:r>
+    </w:p>
+    <w:p>
+      <w:pPr>
+        <w:widowControl w:val="0"/>
+        <w:autoSpaceDE w:val="0"/>
+        <w:autoSpaceDN w:val="0"/>
+        <w:adjustRightInd w:val="0"/>
+        <w:spacing w:after="40" w:line="240" w:lineRule="exact"/>
+        <w:ind w:left="640" w:hanging="640"/>
+        <w:rPr>
+          <w:rFonts w:ascii="Times New Roman" w:hAnsi="Times New Roman" w:cs="Times New Roman"/>
+          <w:noProof/>
+          <w:sz w:val="16"/>
+          <w:szCs w:val="24"/>
+        </w:rPr>
+      </w:pPr>
+      <w:r>
+        <w:rPr>
+          <w:rFonts w:ascii="Times New Roman" w:hAnsi="Times New Roman" w:cs="Times New Roman"/>
+          <w:noProof/>
+          <w:sz w:val="16"/>
+          <w:szCs w:val="24"/>
+        </w:rPr>
+        <w:t>[20]</w:t>
+      </w:r>
+      <w:r>
+        <w:rPr>
+          <w:rFonts w:ascii="Times New Roman" w:hAnsi="Times New Roman" w:cs="Times New Roman"/>
+          <w:noProof/>
+          <w:sz w:val="16"/>
+          <w:szCs w:val="24"/>
+        </w:rPr>
+        <w:tab/>
+        <w:t>“Jadoon, S., Solehria, S. F., Rehman, S., &amp; Jan, H. (2011). Design and analysis of optimized selection sort algorithm. International Journal of Electric &amp; Computer Sciences (IJECS-IJENS), pp. 16–22.”</w:t>
+      </w:r>
+    </w:p>
+    <w:p>
+      <w:pPr>
+        <w:widowControl w:val="0"/>
+        <w:autoSpaceDE w:val="0"/>
+        <w:autoSpaceDN w:val="0"/>
+        <w:adjustRightInd w:val="0"/>
+        <w:spacing w:after="40" w:line="240" w:lineRule="exact"/>
+        <w:ind w:left="640" w:hanging="640"/>
+        <w:rPr>
+          <w:rFonts w:ascii="Times New Roman" w:hAnsi="Times New Roman" w:cs="Times New Roman"/>
+          <w:noProof/>
+          <w:sz w:val="16"/>
+          <w:szCs w:val="24"/>
+        </w:rPr>
+      </w:pPr>
+      <w:r>
+        <w:rPr>
+          <w:rFonts w:ascii="Times New Roman" w:hAnsi="Times New Roman" w:cs="Times New Roman"/>
+          <w:noProof/>
+          <w:sz w:val="16"/>
+          <w:szCs w:val="24"/>
+        </w:rPr>
+        <w:t>[21]</w:t>
+      </w:r>
+      <w:r>
+        <w:rPr>
+          <w:rFonts w:ascii="Times New Roman" w:hAnsi="Times New Roman" w:cs="Times New Roman"/>
+          <w:noProof/>
+          <w:sz w:val="16"/>
+          <w:szCs w:val="24"/>
+        </w:rPr>
+        <w:tab/>
+        <w:t xml:space="preserve">M. Shaikh and R. Vadivel, “A Comparative Study of Well Known Sorting Algorithms,” </w:t>
+      </w:r>
+      <w:r>
+        <w:rPr>
+          <w:rFonts w:ascii="Times New Roman" w:hAnsi="Times New Roman" w:cs="Times New Roman"/>
+          <w:i/>
+          <w:iCs/>
+          <w:noProof/>
+          <w:sz w:val="16"/>
+          <w:szCs w:val="24"/>
+        </w:rPr>
+        <w:t>Int. J. Adv. Res. Comput. Sci.</w:t>
+      </w:r>
+      <w:r>
+        <w:rPr>
+          <w:rFonts w:ascii="Times New Roman" w:hAnsi="Times New Roman" w:cs="Times New Roman"/>
+          <w:noProof/>
+          <w:sz w:val="16"/>
+          <w:szCs w:val="24"/>
+        </w:rPr>
+        <w:t>, vol. 9, no. 2, pp. 742–744, 2018.</w:t>
+      </w:r>
+    </w:p>
+    <w:p>
+      <w:pPr>
+        <w:widowControl w:val="0"/>
+        <w:autoSpaceDE w:val="0"/>
+        <w:autoSpaceDN w:val="0"/>
+        <w:adjustRightInd w:val="0"/>
+        <w:spacing w:after="40" w:line="240" w:lineRule="exact"/>
+        <w:ind w:left="640" w:hanging="640"/>
+        <w:rPr>
+          <w:rFonts w:ascii="Times New Roman" w:hAnsi="Times New Roman" w:cs="Times New Roman"/>
+          <w:noProof/>
+          <w:sz w:val="16"/>
+        </w:rPr>
+      </w:pPr>
+      <w:r>
+        <w:rPr>
+          <w:rFonts w:ascii="Times New Roman" w:hAnsi="Times New Roman" w:cs="Times New Roman"/>
+          <w:noProof/>
+          <w:sz w:val="16"/>
+          <w:szCs w:val="24"/>
+        </w:rPr>
+        <w:t>[22]</w:t>
+      </w:r>
+      <w:r>
+        <w:rPr>
+          <w:rFonts w:ascii="Times New Roman" w:hAnsi="Times New Roman" w:cs="Times New Roman"/>
+          <w:noProof/>
+          <w:sz w:val="16"/>
+          <w:szCs w:val="24"/>
+        </w:rPr>
+        <w:tab/>
+        <w:t>“Jmaa, Y. B., Ali, K., Duvivier, D., Jemaa, M. B., &amp; Atitallah, R. B. (2017). An efficient hardware implementation of timsort and mergesort algorithms using high level synthesis. IEEE International Conference on High Performance Computing &amp; Simulation (HPC.”</w:t>
       </w:r>
     </w:p>
     <w:p>
@@ -8984,57 +10097,6 @@
     </w:sectPr>
   </w:body>
 </w:document>
-</file>
-
-<file path=word/comments.xml><?xml version="1.0" encoding="utf-8"?>
-<w:comments xmlns:wpc="http://schemas.microsoft.com/office/word/2010/wordprocessingCanvas" xmlns:cx="http://schemas.microsoft.com/office/drawing/2014/chartex" xmlns:cx1="http://schemas.microsoft.com/office/drawing/2015/9/8/chartex" xmlns:cx2="http://schemas.microsoft.com/office/drawing/2015/10/21/chartex" xmlns:cx3="http://schemas.microsoft.com/office/drawing/2016/5/9/chartex" xmlns:cx4="http://schemas.microsoft.com/office/drawing/2016/5/10/chartex" xmlns:cx5="http://schemas.microsoft.com/office/drawing/2016/5/11/chartex" xmlns:cx6="http://schemas.microsoft.com/office/drawing/2016/5/12/chartex" xmlns:cx7="http://schemas.microsoft.com/office/drawing/2016/5/13/chartex" xmlns:cx8="http://schemas.microsoft.com/office/drawing/2016/5/14/chartex" xmlns:mc="http://schemas.openxmlformats.org/markup-compatibility/2006" xmlns:aink="http://schemas.microsoft.com/office/drawing/2016/ink" xmlns:am3d="http://schemas.microsoft.com/office/drawing/2017/model3d" xmlns:o="urn:schemas-microsoft-com:office:office" xmlns:r="http://schemas.openxmlformats.org/officeDocument/2006/relationships" xmlns:m="http://schemas.openxmlformats.org/officeDocument/2006/math" xmlns:v="urn:schemas-microsoft-com:vml" xmlns:wp14="http://schemas.microsoft.com/office/word/2010/wordprocessingDrawing" xmlns:wp="http://schemas.openxmlformats.org/drawingml/2006/wordprocessingDrawing" xmlns:w10="urn:schemas-microsoft-com:office:word" xmlns:w="http://schemas.openxmlformats.org/wordprocessingml/2006/main" xmlns:w14="http://schemas.microsoft.com/office/word/2010/wordml" xmlns:w15="http://schemas.microsoft.com/office/word/2012/wordml" xmlns:w16cex="http://schemas.microsoft.com/office/word/2018/wordml/cex" xmlns:w16cid="http://schemas.microsoft.com/office/word/2016/wordml/cid" xmlns:w16="http://schemas.microsoft.com/office/word/2018/wordml" xmlns:w16sdtdh="http://schemas.microsoft.com/office/word/2020/wordml/sdtdatahash" xmlns:w16se="http://schemas.microsoft.com/office/word/2015/wordml/symex" xmlns:wpg="http://schemas.microsoft.com/office/word/2010/wordprocessingGroup" xmlns:wpi="http://schemas.microsoft.com/office/word/2010/wordprocessingInk" xmlns:wne="http://schemas.microsoft.com/office/word/2006/wordml" xmlns:wps="http://schemas.microsoft.com/office/word/2010/wordprocessingShape" mc:Ignorable="w14 w15 w16se w16cid w16 w16cex w16sdtdh wp14">
-  <w:comment w:id="3" w:author="Aaron Escoboza Villegas" w:date="2021-05-07T14:44:00Z" w:initials="AEV">
-    <w:p>
-      <w:pPr>
-        <w:pStyle w:val="Textocomentario"/>
-        <w:rPr>
-          <w:lang w:val="es-419"/>
-        </w:rPr>
-      </w:pPr>
-      <w:r>
-        <w:rPr>
-          <w:rStyle w:val="Refdecomentario"/>
-        </w:rPr>
-        <w:annotationRef/>
-      </w:r>
-      <w:r>
-        <w:rPr>
-          <w:lang w:val="es-419"/>
-        </w:rPr>
-        <w:t>Última parte de introducción</w:t>
-      </w:r>
-      <w:r>
-        <w:rPr>
-          <w:lang w:val="es-419"/>
-        </w:rPr>
-        <w:t xml:space="preserve"> que se debe corregir</w:t>
-      </w:r>
-    </w:p>
-  </w:comment>
-</w:comments>
-</file>
-
-<file path=word/commentsExtended.xml><?xml version="1.0" encoding="utf-8"?>
-<w15:commentsEx xmlns:wpc="http://schemas.microsoft.com/office/word/2010/wordprocessingCanvas" xmlns:cx="http://schemas.microsoft.com/office/drawing/2014/chartex" xmlns:cx1="http://schemas.microsoft.com/office/drawing/2015/9/8/chartex" xmlns:cx2="http://schemas.microsoft.com/office/drawing/2015/10/21/chartex" xmlns:cx3="http://schemas.microsoft.com/office/drawing/2016/5/9/chartex" xmlns:cx4="http://schemas.microsoft.com/office/drawing/2016/5/10/chartex" xmlns:cx5="http://schemas.microsoft.com/office/drawing/2016/5/11/chartex" xmlns:cx6="http://schemas.microsoft.com/office/drawing/2016/5/12/chartex" xmlns:cx7="http://schemas.microsoft.com/office/drawing/2016/5/13/chartex" xmlns:cx8="http://schemas.microsoft.com/office/drawing/2016/5/14/chartex" xmlns:mc="http://schemas.openxmlformats.org/markup-compatibility/2006" xmlns:aink="http://schemas.microsoft.com/office/drawing/2016/ink" xmlns:am3d="http://schemas.microsoft.com/office/drawing/2017/model3d" xmlns:o="urn:schemas-microsoft-com:office:office" xmlns:r="http://schemas.openxmlformats.org/officeDocument/2006/relationships" xmlns:m="http://schemas.openxmlformats.org/officeDocument/2006/math" xmlns:v="urn:schemas-microsoft-com:vml" xmlns:wp14="http://schemas.microsoft.com/office/word/2010/wordprocessingDrawing" xmlns:wp="http://schemas.openxmlformats.org/drawingml/2006/wordprocessingDrawing" xmlns:w10="urn:schemas-microsoft-com:office:word" xmlns:w="http://schemas.openxmlformats.org/wordprocessingml/2006/main" xmlns:w14="http://schemas.microsoft.com/office/word/2010/wordml" xmlns:w15="http://schemas.microsoft.com/office/word/2012/wordml" xmlns:w16cex="http://schemas.microsoft.com/office/word/2018/wordml/cex" xmlns:w16cid="http://schemas.microsoft.com/office/word/2016/wordml/cid" xmlns:w16="http://schemas.microsoft.com/office/word/2018/wordml" xmlns:w16sdtdh="http://schemas.microsoft.com/office/word/2020/wordml/sdtdatahash" xmlns:w16se="http://schemas.microsoft.com/office/word/2015/wordml/symex" xmlns:wpg="http://schemas.microsoft.com/office/word/2010/wordprocessingGroup" xmlns:wpi="http://schemas.microsoft.com/office/word/2010/wordprocessingInk" xmlns:wne="http://schemas.microsoft.com/office/word/2006/wordml" xmlns:wps="http://schemas.microsoft.com/office/word/2010/wordprocessingShape" mc:Ignorable="w14 w15 w16se w16cid w16 w16cex w16sdtdh wp14">
-  <w15:commentEx w15:paraId="25F9A5A8" w15:done="0"/>
-</w15:commentsEx>
-</file>
-
-<file path=word/commentsExtensible.xml><?xml version="1.0" encoding="utf-8"?>
-<w16cex:commentsExtensible xmlns:wpc="http://schemas.microsoft.com/office/word/2010/wordprocessingCanvas" xmlns:cx="http://schemas.microsoft.com/office/drawing/2014/chartex" xmlns:cx1="http://schemas.microsoft.com/office/drawing/2015/9/8/chartex" xmlns:cx2="http://schemas.microsoft.com/office/drawing/2015/10/21/chartex" xmlns:cx3="http://schemas.microsoft.com/office/drawing/2016/5/9/chartex" xmlns:cx4="http://schemas.microsoft.com/office/drawing/2016/5/10/chartex" xmlns:cx5="http://schemas.microsoft.com/office/drawing/2016/5/11/chartex" xmlns:cx6="http://schemas.microsoft.com/office/drawing/2016/5/12/chartex" xmlns:cx7="http://schemas.microsoft.com/office/drawing/2016/5/13/chartex" xmlns:cx8="http://schemas.microsoft.com/office/drawing/2016/5/14/chartex" xmlns:mc="http://schemas.openxmlformats.org/markup-compatibility/2006" xmlns:aink="http://schemas.microsoft.com/office/drawing/2016/ink" xmlns:am3d="http://schemas.microsoft.com/office/drawing/2017/model3d" xmlns:o="urn:schemas-microsoft-com:office:office" xmlns:r="http://schemas.openxmlformats.org/officeDocument/2006/relationships" xmlns:m="http://schemas.openxmlformats.org/officeDocument/2006/math" xmlns:v="urn:schemas-microsoft-com:vml" xmlns:wp14="http://schemas.microsoft.com/office/word/2010/wordprocessingDrawing" xmlns:wp="http://schemas.openxmlformats.org/drawingml/2006/wordprocessingDrawing" xmlns:w10="urn:schemas-microsoft-com:office:word" xmlns:w="http://schemas.openxmlformats.org/wordprocessingml/2006/main" xmlns:w14="http://schemas.microsoft.com/office/word/2010/wordml" xmlns:w15="http://schemas.microsoft.com/office/word/2012/wordml" xmlns:w16cex="http://schemas.microsoft.com/office/word/2018/wordml/cex" xmlns:w16cid="http://schemas.microsoft.com/office/word/2016/wordml/cid" xmlns:w16="http://schemas.microsoft.com/office/word/2018/wordml" xmlns:w16sdtdh="http://schemas.microsoft.com/office/word/2020/wordml/sdtdatahash" xmlns:w16se="http://schemas.microsoft.com/office/word/2015/wordml/symex" xmlns:wpg="http://schemas.microsoft.com/office/word/2010/wordprocessingGroup" xmlns:wpi="http://schemas.microsoft.com/office/word/2010/wordprocessingInk" xmlns:wne="http://schemas.microsoft.com/office/word/2006/wordml" xmlns:wps="http://schemas.microsoft.com/office/word/2010/wordprocessingShape" mc:Ignorable="w14 w15 w16se w16cid w16 w16cex w16sdtdh wp14">
-  <w16cex:commentExtensible w16cex:durableId="243FD0CA" w16cex:dateUtc="2021-05-07T21:44:00Z"/>
-</w16cex:commentsExtensible>
-</file>
-
-<file path=word/commentsIds.xml><?xml version="1.0" encoding="utf-8"?>
-<w16cid:commentsIds xmlns:wpc="http://schemas.microsoft.com/office/word/2010/wordprocessingCanvas" xmlns:cx="http://schemas.microsoft.com/office/drawing/2014/chartex" xmlns:cx1="http://schemas.microsoft.com/office/drawing/2015/9/8/chartex" xmlns:cx2="http://schemas.microsoft.com/office/drawing/2015/10/21/chartex" xmlns:cx3="http://schemas.microsoft.com/office/drawing/2016/5/9/chartex" xmlns:cx4="http://schemas.microsoft.com/office/drawing/2016/5/10/chartex" xmlns:cx5="http://schemas.microsoft.com/office/drawing/2016/5/11/chartex" xmlns:cx6="http://schemas.microsoft.com/office/drawing/2016/5/12/chartex" xmlns:cx7="http://schemas.microsoft.com/office/drawing/2016/5/13/chartex" xmlns:cx8="http://schemas.microsoft.com/office/drawing/2016/5/14/chartex" xmlns:mc="http://schemas.openxmlformats.org/markup-compatibility/2006" xmlns:aink="http://schemas.microsoft.com/office/drawing/2016/ink" xmlns:am3d="http://schemas.microsoft.com/office/drawing/2017/model3d" xmlns:o="urn:schemas-microsoft-com:office:office" xmlns:r="http://schemas.openxmlformats.org/officeDocument/2006/relationships" xmlns:m="http://schemas.openxmlformats.org/officeDocument/2006/math" xmlns:v="urn:schemas-microsoft-com:vml" xmlns:wp14="http://schemas.microsoft.com/office/word/2010/wordprocessingDrawing" xmlns:wp="http://schemas.openxmlformats.org/drawingml/2006/wordprocessingDrawing" xmlns:w10="urn:schemas-microsoft-com:office:word" xmlns:w="http://schemas.openxmlformats.org/wordprocessingml/2006/main" xmlns:w14="http://schemas.microsoft.com/office/word/2010/wordml" xmlns:w15="http://schemas.microsoft.com/office/word/2012/wordml" xmlns:w16cex="http://schemas.microsoft.com/office/word/2018/wordml/cex" xmlns:w16cid="http://schemas.microsoft.com/office/word/2016/wordml/cid" xmlns:w16="http://schemas.microsoft.com/office/word/2018/wordml" xmlns:w16sdtdh="http://schemas.microsoft.com/office/word/2020/wordml/sdtdatahash" xmlns:w16se="http://schemas.microsoft.com/office/word/2015/wordml/symex" xmlns:wpg="http://schemas.microsoft.com/office/word/2010/wordprocessingGroup" xmlns:wpi="http://schemas.microsoft.com/office/word/2010/wordprocessingInk" xmlns:wne="http://schemas.microsoft.com/office/word/2006/wordml" xmlns:wps="http://schemas.microsoft.com/office/word/2010/wordprocessingShape" mc:Ignorable="w14 w15 w16se w16cid w16 w16cex w16sdtdh wp14">
-  <w16cid:commentId w16cid:paraId="25F9A5A8" w16cid:durableId="243FD0CA"/>
-</w16cid:commentsIds>
 </file>
 
 <file path=word/endnotes.xml><?xml version="1.0" encoding="utf-8"?>
@@ -10228,14 +11290,6 @@
     <w:abstractNumId w:val="0"/>
   </w:num>
 </w:numbering>
-</file>
-
-<file path=word/people.xml><?xml version="1.0" encoding="utf-8"?>
-<w15:people xmlns:wpc="http://schemas.microsoft.com/office/word/2010/wordprocessingCanvas" xmlns:cx="http://schemas.microsoft.com/office/drawing/2014/chartex" xmlns:cx1="http://schemas.microsoft.com/office/drawing/2015/9/8/chartex" xmlns:cx2="http://schemas.microsoft.com/office/drawing/2015/10/21/chartex" xmlns:cx3="http://schemas.microsoft.com/office/drawing/2016/5/9/chartex" xmlns:cx4="http://schemas.microsoft.com/office/drawing/2016/5/10/chartex" xmlns:cx5="http://schemas.microsoft.com/office/drawing/2016/5/11/chartex" xmlns:cx6="http://schemas.microsoft.com/office/drawing/2016/5/12/chartex" xmlns:cx7="http://schemas.microsoft.com/office/drawing/2016/5/13/chartex" xmlns:cx8="http://schemas.microsoft.com/office/drawing/2016/5/14/chartex" xmlns:mc="http://schemas.openxmlformats.org/markup-compatibility/2006" xmlns:aink="http://schemas.microsoft.com/office/drawing/2016/ink" xmlns:am3d="http://schemas.microsoft.com/office/drawing/2017/model3d" xmlns:o="urn:schemas-microsoft-com:office:office" xmlns:r="http://schemas.openxmlformats.org/officeDocument/2006/relationships" xmlns:m="http://schemas.openxmlformats.org/officeDocument/2006/math" xmlns:v="urn:schemas-microsoft-com:vml" xmlns:wp14="http://schemas.microsoft.com/office/word/2010/wordprocessingDrawing" xmlns:wp="http://schemas.openxmlformats.org/drawingml/2006/wordprocessingDrawing" xmlns:w10="urn:schemas-microsoft-com:office:word" xmlns:w="http://schemas.openxmlformats.org/wordprocessingml/2006/main" xmlns:w14="http://schemas.microsoft.com/office/word/2010/wordml" xmlns:w15="http://schemas.microsoft.com/office/word/2012/wordml" xmlns:w16cex="http://schemas.microsoft.com/office/word/2018/wordml/cex" xmlns:w16cid="http://schemas.microsoft.com/office/word/2016/wordml/cid" xmlns:w16="http://schemas.microsoft.com/office/word/2018/wordml" xmlns:w16sdtdh="http://schemas.microsoft.com/office/word/2020/wordml/sdtdatahash" xmlns:w16se="http://schemas.microsoft.com/office/word/2015/wordml/symex" xmlns:wpg="http://schemas.microsoft.com/office/word/2010/wordprocessingGroup" xmlns:wpi="http://schemas.microsoft.com/office/word/2010/wordprocessingInk" xmlns:wne="http://schemas.microsoft.com/office/word/2006/wordml" xmlns:wps="http://schemas.microsoft.com/office/word/2010/wordprocessingShape" mc:Ignorable="w14 w15 w16se w16cid w16 w16cex w16sdtdh wp14">
-  <w15:person w15:author="Aaron Escoboza Villegas">
-    <w15:presenceInfo w15:providerId="Windows Live" w15:userId="4b2a32018b02a7bf"/>
-  </w15:person>
-</w15:people>
 </file>
 
 <file path=word/styles.xml><?xml version="1.0" encoding="utf-8"?>

</xml_diff>